<commit_message>
update to current work
</commit_message>
<xml_diff>
--- a/WebSocket_essay/518H0545_NguyenMinhNhut_518H0074_NguyenBrandonTuan/baocao.docx
+++ b/WebSocket_essay/518H0545_NguyenMinhNhut_518H0074_NguyenBrandonTuan/baocao.docx
@@ -6741,76 +6741,93 @@
         </w:rPr>
         <w:t xml:space="preserve"> </w:t>
       </w:r>
+      <w:r>
+        <w:rPr>
+          <w:sz w:val="26"/>
+          <w:szCs w:val="26"/>
+        </w:rPr>
+        <w:t>Datagram</w:t>
+      </w:r>
+      <w:proofErr w:type="gramEnd"/>
+      <w:r>
+        <w:rPr>
+          <w:sz w:val="26"/>
+          <w:szCs w:val="26"/>
+        </w:rPr>
+        <w:t xml:space="preserve"> socket, ngoài ra ta có thể gọi nó là socket vô hướng kết nối, d</w:t>
+      </w:r>
+      <w:r>
+        <w:rPr>
+          <w:sz w:val="26"/>
+          <w:szCs w:val="26"/>
+        </w:rPr>
+        <w:t>ựa trên giao thức UDP</w:t>
+      </w:r>
+      <w:r>
+        <w:rPr>
+          <w:sz w:val="26"/>
+          <w:szCs w:val="26"/>
+        </w:rPr>
+        <w:t xml:space="preserve"> (</w:t>
+      </w:r>
+      <w:r>
+        <w:rPr>
+          <w:sz w:val="26"/>
+          <w:szCs w:val="26"/>
+        </w:rPr>
+        <w:t xml:space="preserve">User Datagram Protocol) việc truyền dữ liệu không yêu cầu có sự thiết lập kết nối giữa 2 process. Tức là nó cung cấp connection-less point cho việc gửi và nhận packets. </w:t>
+      </w:r>
+    </w:p>
+    <w:p>
+      <w:pPr>
+        <w:spacing w:line="360" w:lineRule="auto"/>
+        <w:jc w:val="both"/>
+        <w:rPr>
+          <w:sz w:val="26"/>
+          <w:szCs w:val="26"/>
+        </w:rPr>
+      </w:pPr>
+      <w:r>
+        <w:rPr>
+          <w:sz w:val="26"/>
+          <w:szCs w:val="26"/>
+        </w:rPr>
+        <w:lastRenderedPageBreak/>
+        <w:t>Vì không yêu cầu thiết lập kết nối</w:t>
+      </w:r>
+      <w:r>
+        <w:rPr>
+          <w:sz w:val="26"/>
+          <w:szCs w:val="26"/>
+        </w:rPr>
+        <w:t xml:space="preserve"> và không có những cơ chế phức tạp n</w:t>
+      </w:r>
+      <w:r>
+        <w:rPr>
+          <w:sz w:val="26"/>
+          <w:szCs w:val="26"/>
+        </w:rPr>
+        <w:t xml:space="preserve">ên tốc độ giao thức khá nhanh, thuận tiện cho các ứng dụng truyền dữ liệu nhanh như chat, game online… </w:t>
+      </w:r>
+    </w:p>
+    <w:p>
+      <w:pPr>
+        <w:spacing w:line="360" w:lineRule="auto"/>
+        <w:jc w:val="both"/>
+        <w:rPr>
+          <w:sz w:val="26"/>
+          <w:szCs w:val="26"/>
+        </w:rPr>
+      </w:pPr>
+      <w:r>
+        <w:rPr>
+          <w:sz w:val="26"/>
+          <w:szCs w:val="26"/>
+        </w:rPr>
+        <w:t>Đầu tiên, chúng ta hãy tìm hiểu sơ lược về giao thức mạng UDP</w:t>
+      </w:r>
       <w:bookmarkStart w:id="10" w:name="_GoBack"/>
       <w:bookmarkEnd w:id="10"/>
-      <w:r>
-        <w:rPr>
-          <w:sz w:val="26"/>
-          <w:szCs w:val="26"/>
-        </w:rPr>
-        <w:t>Datagram</w:t>
-      </w:r>
-      <w:proofErr w:type="gramEnd"/>
-      <w:r>
-        <w:rPr>
-          <w:sz w:val="26"/>
-          <w:szCs w:val="26"/>
-        </w:rPr>
-        <w:t xml:space="preserve"> socket, ngoài ra ta có thể gọi nó là socket vô hướng kết nối, d</w:t>
-      </w:r>
-      <w:r>
-        <w:rPr>
-          <w:sz w:val="26"/>
-          <w:szCs w:val="26"/>
-        </w:rPr>
-        <w:t>ựa trên giao thức UDP</w:t>
-      </w:r>
-      <w:r>
-        <w:rPr>
-          <w:sz w:val="26"/>
-          <w:szCs w:val="26"/>
-        </w:rPr>
-        <w:t xml:space="preserve"> (</w:t>
-      </w:r>
-      <w:r>
-        <w:rPr>
-          <w:sz w:val="26"/>
-          <w:szCs w:val="26"/>
-        </w:rPr>
-        <w:t xml:space="preserve">User Datagram Protocol) việc truyền dữ liệu không yêu cầu có sự thiết lập kết nối giữa 2 process. Tức là nó cung cấp connection-less point cho việc gửi và nhận packets. </w:t>
-      </w:r>
-    </w:p>
-    <w:p>
-      <w:pPr>
-        <w:spacing w:line="360" w:lineRule="auto"/>
-        <w:jc w:val="both"/>
-        <w:rPr>
-          <w:sz w:val="26"/>
-          <w:szCs w:val="26"/>
-        </w:rPr>
-      </w:pPr>
-      <w:r>
-        <w:rPr>
-          <w:sz w:val="26"/>
-          <w:szCs w:val="26"/>
-        </w:rPr>
-        <w:lastRenderedPageBreak/>
-        <w:t>Vì không yêu cầu thiết lập kết nối</w:t>
-      </w:r>
-      <w:r>
-        <w:rPr>
-          <w:sz w:val="26"/>
-          <w:szCs w:val="26"/>
-        </w:rPr>
-        <w:t xml:space="preserve"> và không có những cơ chế phức tạp n</w:t>
-      </w:r>
-      <w:r>
-        <w:rPr>
-          <w:sz w:val="26"/>
-          <w:szCs w:val="26"/>
-        </w:rPr>
-        <w:t xml:space="preserve">ên tốc độ giao thức khá nhanh, thuận tiện cho các ứng dụng truyền dữ liệu nhanh như chat, game online… </w:t>
-      </w:r>
     </w:p>
     <w:p>
       <w:pPr>
@@ -8125,7 +8142,7 @@
           <w:rPr>
             <w:noProof/>
           </w:rPr>
-          <w:t>11</w:t>
+          <w:t>16</w:t>
         </w:r>
         <w:r>
           <w:rPr>
@@ -13400,7 +13417,7 @@
 </file>
 
 <file path=customXml/itemProps1.xml><?xml version="1.0" encoding="utf-8"?>
-<ds:datastoreItem xmlns:ds="http://schemas.openxmlformats.org/officeDocument/2006/customXml" ds:itemID="{47A9337E-3187-46A5-8C15-270733138F9B}">
+<ds:datastoreItem xmlns:ds="http://schemas.openxmlformats.org/officeDocument/2006/customXml" ds:itemID="{0E4358FB-51FC-425E-8843-A17C5A819050}">
   <ds:schemaRefs>
     <ds:schemaRef ds:uri="http://schemas.openxmlformats.org/officeDocument/2006/bibliography"/>
   </ds:schemaRefs>

</xml_diff>

<commit_message>
:zap: update to recent work
</commit_message>
<xml_diff>
--- a/WebSocket_essay/518H0545_NguyenMinhNhut_518H0074_NguyenBrandonTuan/baocao.docx
+++ b/WebSocket_essay/518H0545_NguyenMinhNhut_518H0074_NguyenBrandonTuan/baocao.docx
@@ -488,6 +488,7 @@
         <w:rPr>
           <w:sz w:val="28"/>
           <w:szCs w:val="28"/>
+          <w:lang w:val="vi-VN"/>
         </w:rPr>
       </w:pPr>
       <w:r>
@@ -555,6 +556,7 @@
           <w:b/>
           <w:sz w:val="28"/>
           <w:szCs w:val="28"/>
+          <w:lang w:val="vi-VN"/>
         </w:rPr>
         <w:t>MAI VĂN MẠNH</w:t>
       </w:r>
@@ -572,6 +574,7 @@
           <w:bCs/>
           <w:sz w:val="28"/>
           <w:szCs w:val="28"/>
+          <w:lang w:val="vi-VN"/>
         </w:rPr>
       </w:pPr>
       <w:r>
@@ -607,6 +610,7 @@
           <w:bCs/>
           <w:sz w:val="28"/>
           <w:szCs w:val="28"/>
+          <w:lang w:val="vi-VN"/>
         </w:rPr>
         <w:t>NGUYỄN MINH NHỰT</w:t>
       </w:r>
@@ -626,6 +630,7 @@
           <w:bCs/>
           <w:sz w:val="28"/>
           <w:szCs w:val="28"/>
+          <w:lang w:val="vi-VN"/>
         </w:rPr>
         <w:t>518H0545</w:t>
       </w:r>
@@ -1321,6 +1326,7 @@
         <w:rPr>
           <w:sz w:val="28"/>
           <w:szCs w:val="28"/>
+          <w:lang w:val="vi-VN"/>
         </w:rPr>
       </w:pPr>
       <w:r>
@@ -1380,6 +1386,7 @@
           <w:b/>
           <w:sz w:val="28"/>
           <w:szCs w:val="28"/>
+          <w:lang w:val="vi-VN"/>
         </w:rPr>
         <w:t>MAI VĂN MẠNH</w:t>
       </w:r>
@@ -1397,6 +1404,7 @@
           <w:bCs/>
           <w:sz w:val="28"/>
           <w:szCs w:val="28"/>
+          <w:lang w:val="vi-VN"/>
         </w:rPr>
       </w:pPr>
       <w:r>
@@ -1432,6 +1440,7 @@
           <w:bCs/>
           <w:sz w:val="28"/>
           <w:szCs w:val="28"/>
+          <w:lang w:val="vi-VN"/>
         </w:rPr>
         <w:t>NGUYỄN MINH NHỰT</w:t>
       </w:r>
@@ -1451,6 +1460,7 @@
           <w:bCs/>
           <w:sz w:val="28"/>
           <w:szCs w:val="28"/>
+          <w:lang w:val="vi-VN"/>
         </w:rPr>
         <w:t>518H0545</w:t>
       </w:r>
@@ -1762,30 +1772,35 @@
       <w:r>
         <w:rPr>
           <w:color w:val="000000" w:themeColor="text1"/>
+          <w:lang w:val="vi-VN"/>
         </w:rPr>
         <w:t xml:space="preserve">môn </w:t>
       </w:r>
       <w:r>
         <w:rPr>
           <w:color w:val="000000" w:themeColor="text1"/>
+          <w:lang w:val="vi-VN"/>
         </w:rPr>
         <w:t>“</w:t>
       </w:r>
       <w:r>
         <w:rPr>
           <w:color w:val="000000" w:themeColor="text1"/>
+          <w:lang w:val="vi-VN"/>
         </w:rPr>
         <w:t>Web nâng cao</w:t>
       </w:r>
       <w:r>
         <w:rPr>
           <w:color w:val="000000" w:themeColor="text1"/>
+          <w:lang w:val="vi-VN"/>
         </w:rPr>
         <w:t>”</w:t>
       </w:r>
       <w:r>
         <w:rPr>
           <w:color w:val="000000" w:themeColor="text1"/>
+          <w:lang w:val="vi-VN"/>
         </w:rPr>
         <w:t xml:space="preserve"> này</w:t>
       </w:r>
@@ -1808,6 +1823,7 @@
       <w:r>
         <w:rPr>
           <w:color w:val="000000" w:themeColor="text1"/>
+          <w:lang w:val="vi-VN"/>
         </w:rPr>
         <w:t>Chúng em</w:t>
       </w:r>
@@ -1821,6 +1837,7 @@
       <w:r>
         <w:rPr>
           <w:color w:val="000000" w:themeColor="text1"/>
+          <w:lang w:val="vi-VN"/>
         </w:rPr>
         <w:t xml:space="preserve">Mai Văn Mạnh </w:t>
       </w:r>
@@ -1834,6 +1851,7 @@
       <w:r>
         <w:rPr>
           <w:color w:val="000000" w:themeColor="text1"/>
+          <w:lang w:val="vi-VN"/>
         </w:rPr>
         <w:t>thầy</w:t>
       </w:r>
@@ -1847,6 +1865,7 @@
       <w:r>
         <w:rPr>
           <w:color w:val="000000" w:themeColor="text1"/>
+          <w:lang w:val="vi-VN"/>
         </w:rPr>
         <w:t xml:space="preserve">chúng </w:t>
       </w:r>
@@ -1860,6 +1879,7 @@
       <w:r>
         <w:rPr>
           <w:color w:val="000000" w:themeColor="text1"/>
+          <w:lang w:val="vi-VN"/>
         </w:rPr>
         <w:t>báo cáo</w:t>
       </w:r>
@@ -1889,6 +1909,7 @@
       <w:r>
         <w:rPr>
           <w:color w:val="000000" w:themeColor="text1"/>
+          <w:lang w:val="vi-VN"/>
         </w:rPr>
         <w:t>em</w:t>
       </w:r>
@@ -1902,6 +1923,7 @@
       <w:r>
         <w:rPr>
           <w:color w:val="000000" w:themeColor="text1"/>
+          <w:lang w:val="vi-VN"/>
         </w:rPr>
         <w:t>những người bạn</w:t>
       </w:r>
@@ -1915,6 +1937,7 @@
       <w:r>
         <w:rPr>
           <w:color w:val="000000" w:themeColor="text1"/>
+          <w:lang w:val="vi-VN"/>
         </w:rPr>
         <w:t xml:space="preserve">đồng hành, </w:t>
       </w:r>
@@ -1928,6 +1951,7 @@
       <w:r>
         <w:rPr>
           <w:color w:val="000000" w:themeColor="text1"/>
+          <w:lang w:val="vi-VN"/>
         </w:rPr>
         <w:t xml:space="preserve"> này</w:t>
       </w:r>
@@ -1960,6 +1984,7 @@
       <w:r>
         <w:rPr>
           <w:color w:val="000000" w:themeColor="text1"/>
+          <w:lang w:val="vi-VN"/>
         </w:rPr>
         <w:t xml:space="preserve">chúng em </w:t>
       </w:r>
@@ -1973,6 +1998,7 @@
       <w:r>
         <w:rPr>
           <w:color w:val="000000" w:themeColor="text1"/>
+          <w:lang w:val="vi-VN"/>
         </w:rPr>
         <w:t xml:space="preserve">khác nữa, điều này sẽ </w:t>
       </w:r>
@@ -2146,6 +2172,7 @@
         <w:rPr>
           <w:sz w:val="26"/>
           <w:szCs w:val="26"/>
+          <w:lang w:val="vi-VN"/>
         </w:rPr>
         <w:t>h</w:t>
       </w:r>
@@ -2161,6 +2188,7 @@
         <w:rPr>
           <w:sz w:val="26"/>
           <w:szCs w:val="26"/>
+          <w:lang w:val="vi-VN"/>
         </w:rPr>
         <w:t>Mai Văn Mạnh</w:t>
       </w:r>
@@ -2241,6 +2269,7 @@
           <w:b/>
           <w:sz w:val="26"/>
           <w:szCs w:val="26"/>
+          <w:lang w:val="vi-VN"/>
         </w:rPr>
         <w:t xml:space="preserve">chúng </w:t>
       </w:r>
@@ -2343,6 +2372,7 @@
           <w:i/>
           <w:sz w:val="26"/>
           <w:szCs w:val="26"/>
+          <w:lang w:val="vi-VN"/>
         </w:rPr>
         <w:t>01</w:t>
       </w:r>
@@ -2360,6 +2390,7 @@
           <w:i/>
           <w:sz w:val="26"/>
           <w:szCs w:val="26"/>
+          <w:lang w:val="vi-VN"/>
         </w:rPr>
         <w:t>05</w:t>
       </w:r>
@@ -2377,6 +2408,7 @@
           <w:i/>
           <w:sz w:val="26"/>
           <w:szCs w:val="26"/>
+          <w:lang w:val="vi-VN"/>
         </w:rPr>
         <w:t>2021</w:t>
       </w:r>
@@ -2621,6 +2653,7 @@
           <w:i/>
           <w:sz w:val="26"/>
           <w:szCs w:val="26"/>
+          <w:lang w:val="vi-VN"/>
         </w:rPr>
       </w:pPr>
       <w:r>
@@ -2637,6 +2670,7 @@
           <w:i/>
           <w:sz w:val="26"/>
           <w:szCs w:val="26"/>
+          <w:lang w:val="vi-VN"/>
         </w:rPr>
         <w:t>Nguyễn Brandon Tuấn</w:t>
       </w:r>
@@ -5858,11 +5892,6 @@
     </w:p>
     <w:p>
       <w:pPr>
-        <w:spacing w:line="360" w:lineRule="auto"/>
-      </w:pPr>
-    </w:p>
-    <w:p>
-      <w:pPr>
         <w:pStyle w:val="ListParagraph"/>
         <w:numPr>
           <w:ilvl w:val="0"/>
@@ -6712,6 +6741,37 @@
     </w:p>
     <w:p>
       <w:pPr>
+        <w:pStyle w:val="Heading4"/>
+        <w:jc w:val="left"/>
+        <w:rPr>
+          <w:b/>
+          <w:i w:val="0"/>
+          <w:sz w:val="26"/>
+          <w:szCs w:val="26"/>
+        </w:rPr>
+      </w:pPr>
+      <w:r>
+        <w:rPr>
+          <w:b/>
+          <w:i w:val="0"/>
+          <w:sz w:val="26"/>
+          <w:szCs w:val="26"/>
+        </w:rPr>
+        <w:t xml:space="preserve">2.2.2.1 </w:t>
+      </w:r>
+      <w:r>
+        <w:rPr>
+          <w:b/>
+          <w:i w:val="0"/>
+          <w:sz w:val="26"/>
+          <w:szCs w:val="26"/>
+        </w:rPr>
+        <w:t>Datagram Socket</w:t>
+      </w:r>
+    </w:p>
+    <w:p/>
+    <w:p>
+      <w:pPr>
         <w:spacing w:line="360" w:lineRule="auto"/>
         <w:jc w:val="both"/>
         <w:rPr>
@@ -6724,15 +6784,621 @@
           <w:sz w:val="26"/>
           <w:szCs w:val="26"/>
         </w:rPr>
-        <w:t xml:space="preserve">Loại đầu </w:t>
-      </w:r>
-      <w:proofErr w:type="gramStart"/>
-      <w:r>
-        <w:rPr>
-          <w:sz w:val="26"/>
-          <w:szCs w:val="26"/>
-        </w:rPr>
-        <w:t xml:space="preserve">tiên, </w:t>
+        <w:t xml:space="preserve">Loại đầu tiên, </w:t>
+      </w:r>
+      <w:r>
+        <w:rPr>
+          <w:b/>
+          <w:sz w:val="26"/>
+          <w:szCs w:val="26"/>
+        </w:rPr>
+        <w:t>Datagram socket</w:t>
+      </w:r>
+      <w:r>
+        <w:rPr>
+          <w:sz w:val="26"/>
+          <w:szCs w:val="26"/>
+        </w:rPr>
+        <w:t>, ngoài ra ta có thể gọi nó là socket vô hướng kết nối, d</w:t>
+      </w:r>
+      <w:r>
+        <w:rPr>
+          <w:sz w:val="26"/>
+          <w:szCs w:val="26"/>
+        </w:rPr>
+        <w:t>ựa trên giao thức UDP</w:t>
+      </w:r>
+      <w:r>
+        <w:rPr>
+          <w:sz w:val="26"/>
+          <w:szCs w:val="26"/>
+        </w:rPr>
+        <w:t xml:space="preserve"> (</w:t>
+      </w:r>
+      <w:r>
+        <w:rPr>
+          <w:sz w:val="26"/>
+          <w:szCs w:val="26"/>
+        </w:rPr>
+        <w:t xml:space="preserve">User Datagram Protocol) việc truyền dữ liệu không yêu cầu có </w:t>
+      </w:r>
+      <w:r>
+        <w:rPr>
+          <w:sz w:val="26"/>
+          <w:szCs w:val="26"/>
+        </w:rPr>
+        <w:lastRenderedPageBreak/>
+        <w:t xml:space="preserve">sự thiết lập kết nối giữa 2 process. Tức là nó cung cấp connection-less point cho việc gửi và nhận packets. </w:t>
+      </w:r>
+    </w:p>
+    <w:p>
+      <w:pPr>
+        <w:spacing w:line="360" w:lineRule="auto"/>
+        <w:jc w:val="both"/>
+        <w:rPr>
+          <w:sz w:val="26"/>
+          <w:szCs w:val="26"/>
+        </w:rPr>
+      </w:pPr>
+    </w:p>
+    <w:p>
+      <w:pPr>
+        <w:spacing w:line="360" w:lineRule="auto"/>
+        <w:jc w:val="both"/>
+        <w:rPr>
+          <w:sz w:val="26"/>
+          <w:szCs w:val="26"/>
+        </w:rPr>
+      </w:pPr>
+      <w:r>
+        <w:rPr>
+          <w:sz w:val="26"/>
+          <w:szCs w:val="26"/>
+        </w:rPr>
+        <w:t>Trước hết</w:t>
+      </w:r>
+      <w:r>
+        <w:rPr>
+          <w:sz w:val="26"/>
+          <w:szCs w:val="26"/>
+        </w:rPr>
+        <w:t>, chúng ta hãy tìm hiểu sơ lược về giao thức mạng UDP</w:t>
+      </w:r>
+      <w:r>
+        <w:rPr>
+          <w:sz w:val="26"/>
+          <w:szCs w:val="26"/>
+        </w:rPr>
+        <w:t xml:space="preserve"> – User Datagram Protocol.  </w:t>
+      </w:r>
+    </w:p>
+    <w:p>
+      <w:pPr>
+        <w:spacing w:line="360" w:lineRule="auto"/>
+        <w:jc w:val="both"/>
+        <w:rPr>
+          <w:sz w:val="26"/>
+          <w:szCs w:val="26"/>
+        </w:rPr>
+      </w:pPr>
+    </w:p>
+    <w:p>
+      <w:pPr>
+        <w:spacing w:line="360" w:lineRule="auto"/>
+        <w:jc w:val="both"/>
+        <w:rPr>
+          <w:sz w:val="26"/>
+          <w:szCs w:val="26"/>
+        </w:rPr>
+      </w:pPr>
+      <w:r>
+        <w:rPr>
+          <w:sz w:val="26"/>
+          <w:szCs w:val="26"/>
+        </w:rPr>
+        <w:t xml:space="preserve">UDP hay Giao thức dữ liệu người </w:t>
+      </w:r>
+      <w:r>
+        <w:rPr>
+          <w:sz w:val="26"/>
+          <w:szCs w:val="26"/>
+        </w:rPr>
+        <w:t>dùng</w:t>
+      </w:r>
+      <w:r>
+        <w:rPr>
+          <w:sz w:val="26"/>
+          <w:szCs w:val="26"/>
+        </w:rPr>
+        <w:t xml:space="preserve"> là 1 giao thức </w:t>
+      </w:r>
+      <w:r>
+        <w:rPr>
+          <w:sz w:val="26"/>
+          <w:szCs w:val="26"/>
+        </w:rPr>
+        <w:t>dùng</w:t>
+      </w:r>
+      <w:r>
+        <w:rPr>
+          <w:sz w:val="26"/>
+          <w:szCs w:val="26"/>
+        </w:rPr>
+        <w:t xml:space="preserve"> để thay thế cho giao thức TCP</w:t>
+      </w:r>
+      <w:r>
+        <w:rPr>
+          <w:sz w:val="26"/>
+          <w:szCs w:val="26"/>
+        </w:rPr>
+        <w:t xml:space="preserve">. Chủ yếu giao thức này để sử dụng cho việc thiết lập kết nối có độ trễ thấp và </w:t>
+      </w:r>
+      <w:r>
+        <w:rPr>
+          <w:sz w:val="26"/>
+          <w:szCs w:val="26"/>
+        </w:rPr>
+        <w:t>khả năng chịu mất mát giữa các ứng dụng trên internet</w:t>
+      </w:r>
+      <w:r>
+        <w:rPr>
+          <w:sz w:val="26"/>
+          <w:szCs w:val="26"/>
+        </w:rPr>
+        <w:t>.</w:t>
+      </w:r>
+    </w:p>
+    <w:p>
+      <w:pPr>
+        <w:spacing w:line="360" w:lineRule="auto"/>
+        <w:jc w:val="both"/>
+        <w:rPr>
+          <w:sz w:val="26"/>
+          <w:szCs w:val="26"/>
+        </w:rPr>
+      </w:pPr>
+    </w:p>
+    <w:p>
+      <w:pPr>
+        <w:spacing w:line="360" w:lineRule="auto"/>
+        <w:jc w:val="both"/>
+        <w:rPr>
+          <w:sz w:val="26"/>
+          <w:szCs w:val="26"/>
+        </w:rPr>
+      </w:pPr>
+      <w:r>
+        <w:rPr>
+          <w:sz w:val="26"/>
+          <w:szCs w:val="26"/>
+        </w:rPr>
+        <w:t xml:space="preserve">Cả UDP và TCP đều chạy trên IP và đôi khi được </w:t>
+      </w:r>
+      <w:r>
+        <w:rPr>
+          <w:sz w:val="26"/>
+          <w:szCs w:val="26"/>
+        </w:rPr>
+        <w:t xml:space="preserve">gọi là UDP / IP hoặc TCP / IP, </w:t>
+      </w:r>
+      <w:r>
+        <w:rPr>
+          <w:sz w:val="26"/>
+          <w:szCs w:val="26"/>
+        </w:rPr>
+        <w:t xml:space="preserve">tuy nhiên, có sự khác biệt quan trọng giữa hai </w:t>
+      </w:r>
+      <w:r>
+        <w:rPr>
+          <w:sz w:val="26"/>
+          <w:szCs w:val="26"/>
+        </w:rPr>
+        <w:t xml:space="preserve">giao thức này là </w:t>
+      </w:r>
+      <w:r>
+        <w:rPr>
+          <w:sz w:val="26"/>
+          <w:szCs w:val="26"/>
+        </w:rPr>
+        <w:t>UDP cho phép giao tiếp quá trình với quá trình, trong khi TCP hỗ trợ giao tiếp từ máy chủ đến máy chủ lưu trữ</w:t>
+      </w:r>
+      <w:r>
+        <w:rPr>
+          <w:sz w:val="26"/>
+          <w:szCs w:val="26"/>
+        </w:rPr>
+        <w:t>.</w:t>
+      </w:r>
+    </w:p>
+    <w:p>
+      <w:pPr>
+        <w:spacing w:line="360" w:lineRule="auto"/>
+        <w:jc w:val="both"/>
+        <w:rPr>
+          <w:sz w:val="26"/>
+          <w:szCs w:val="26"/>
+        </w:rPr>
+      </w:pPr>
+    </w:p>
+    <w:p>
+      <w:pPr>
+        <w:spacing w:line="360" w:lineRule="auto"/>
+        <w:jc w:val="center"/>
+        <w:rPr>
+          <w:sz w:val="26"/>
+          <w:szCs w:val="26"/>
+        </w:rPr>
+      </w:pPr>
+      <w:r>
+        <w:rPr>
+          <w:noProof/>
+          <w:sz w:val="26"/>
+          <w:szCs w:val="26"/>
+        </w:rPr>
+        <w:drawing>
+          <wp:inline distT="0" distB="0" distL="0" distR="0" wp14:anchorId="11790089" wp14:editId="30D3422B">
+            <wp:extent cx="4635610" cy="3217634"/>
+            <wp:effectExtent l="0" t="0" r="0" b="1905"/>
+            <wp:docPr id="13" name="Picture 13"/>
+            <wp:cNvGraphicFramePr>
+              <a:graphicFrameLocks xmlns:a="http://schemas.openxmlformats.org/drawingml/2006/main" noChangeAspect="1"/>
+            </wp:cNvGraphicFramePr>
+            <a:graphic xmlns:a="http://schemas.openxmlformats.org/drawingml/2006/main">
+              <a:graphicData uri="http://schemas.openxmlformats.org/drawingml/2006/picture">
+                <pic:pic xmlns:pic="http://schemas.openxmlformats.org/drawingml/2006/picture">
+                  <pic:nvPicPr>
+                    <pic:cNvPr id="13" name="illustrate (1).png"/>
+                    <pic:cNvPicPr/>
+                  </pic:nvPicPr>
+                  <pic:blipFill>
+                    <a:blip r:embed="rId21">
+                      <a:extLst>
+                        <a:ext uri="{28A0092B-C50C-407E-A947-70E740481C1C}">
+                          <a14:useLocalDpi xmlns:a14="http://schemas.microsoft.com/office/drawing/2010/main" val="0"/>
+                        </a:ext>
+                      </a:extLst>
+                    </a:blip>
+                    <a:stretch>
+                      <a:fillRect/>
+                    </a:stretch>
+                  </pic:blipFill>
+                  <pic:spPr>
+                    <a:xfrm>
+                      <a:off x="0" y="0"/>
+                      <a:ext cx="4684324" cy="3251447"/>
+                    </a:xfrm>
+                    <a:prstGeom prst="rect">
+                      <a:avLst/>
+                    </a:prstGeom>
+                  </pic:spPr>
+                </pic:pic>
+              </a:graphicData>
+            </a:graphic>
+          </wp:inline>
+        </w:drawing>
+      </w:r>
+    </w:p>
+    <w:p>
+      <w:pPr>
+        <w:pStyle w:val="Heading5"/>
+        <w:rPr>
+          <w:rFonts w:cs="Times New Roman"/>
+        </w:rPr>
+      </w:pPr>
+      <w:r>
+        <w:rPr>
+          <w:rFonts w:cs="Times New Roman"/>
+        </w:rPr>
+        <w:t>Hình 8</w:t>
+      </w:r>
+      <w:r>
+        <w:rPr>
+          <w:rFonts w:cs="Times New Roman"/>
+        </w:rPr>
+        <w:t xml:space="preserve">: </w:t>
+      </w:r>
+      <w:r>
+        <w:rPr>
+          <w:rFonts w:cs="Times New Roman"/>
+        </w:rPr>
+        <w:t>TCP và UDP</w:t>
+      </w:r>
+    </w:p>
+    <w:p>
+      <w:pPr>
+        <w:spacing w:after="200" w:line="276" w:lineRule="auto"/>
+        <w:rPr>
+          <w:sz w:val="26"/>
+          <w:szCs w:val="26"/>
+        </w:rPr>
+      </w:pPr>
+      <w:r>
+        <w:rPr>
+          <w:sz w:val="26"/>
+          <w:szCs w:val="26"/>
+        </w:rPr>
+        <w:br w:type="page"/>
+      </w:r>
+    </w:p>
+    <w:p>
+      <w:pPr>
+        <w:spacing w:line="360" w:lineRule="auto"/>
+        <w:jc w:val="both"/>
+        <w:rPr>
+          <w:sz w:val="26"/>
+          <w:szCs w:val="26"/>
+        </w:rPr>
+      </w:pPr>
+      <w:r>
+        <w:rPr>
+          <w:sz w:val="26"/>
+          <w:szCs w:val="26"/>
+        </w:rPr>
+        <w:lastRenderedPageBreak/>
+        <w:t>Ngược lại, UDP được coi là một giao thức không kết nối vì nó không yêu cầu thiết lập mạch ảo trước khi bất kỳ quá trình truyền dữ liệu nào xảy ra. Giao thức truyền thông chỉ gửi các gói tin, có nghĩa là nó có chi phí và độ</w:t>
+      </w:r>
+      <w:r>
+        <w:rPr>
+          <w:sz w:val="26"/>
+          <w:szCs w:val="26"/>
+        </w:rPr>
+        <w:t xml:space="preserve"> trễ băng thông thấp hơn nhiều</w:t>
+      </w:r>
+      <w:r>
+        <w:rPr>
+          <w:sz w:val="26"/>
+          <w:szCs w:val="26"/>
+        </w:rPr>
+        <w:t>. Với UDP, các gói có thể đi theo các con đường khác nhau giữa người gửi và người nhận, và kết quả là một số gói có thể bị mất hoặc nhận không đúng thứ tự</w:t>
+      </w:r>
+      <w:r>
+        <w:rPr>
+          <w:sz w:val="26"/>
+          <w:szCs w:val="26"/>
+        </w:rPr>
+        <w:t>.</w:t>
+      </w:r>
+    </w:p>
+    <w:p>
+      <w:pPr>
+        <w:spacing w:line="360" w:lineRule="auto"/>
+        <w:jc w:val="both"/>
+        <w:rPr>
+          <w:sz w:val="26"/>
+          <w:szCs w:val="26"/>
+        </w:rPr>
+      </w:pPr>
+    </w:p>
+    <w:p>
+      <w:pPr>
+        <w:spacing w:line="360" w:lineRule="auto"/>
+        <w:jc w:val="both"/>
+        <w:rPr>
+          <w:sz w:val="26"/>
+          <w:szCs w:val="26"/>
+        </w:rPr>
+      </w:pPr>
+      <w:r>
+        <w:rPr>
+          <w:sz w:val="26"/>
+          <w:szCs w:val="26"/>
+        </w:rPr>
+        <w:t>Kế thừa các đặc điểm trên nên Datagram Socket không yêu cầu thiết lập kết nối và không có những cơ chế phức tạp n</w:t>
+      </w:r>
+      <w:r>
+        <w:rPr>
+          <w:sz w:val="26"/>
+          <w:szCs w:val="26"/>
+        </w:rPr>
+        <w:t xml:space="preserve">ên tốc độ giao thức khá nhanh, thuận tiện cho các ứng dụng truyền dữ liệu nhanh như chat, game online… </w:t>
+      </w:r>
+    </w:p>
+    <w:p>
+      <w:pPr>
+        <w:spacing w:line="360" w:lineRule="auto"/>
+        <w:jc w:val="both"/>
+        <w:rPr>
+          <w:sz w:val="26"/>
+          <w:szCs w:val="26"/>
+        </w:rPr>
+      </w:pPr>
+    </w:p>
+    <w:p>
+      <w:pPr>
+        <w:spacing w:line="360" w:lineRule="auto"/>
+        <w:jc w:val="center"/>
+        <w:rPr>
+          <w:sz w:val="26"/>
+          <w:szCs w:val="26"/>
+        </w:rPr>
+      </w:pPr>
+      <w:r>
+        <w:rPr>
+          <w:noProof/>
+          <w:sz w:val="26"/>
+          <w:szCs w:val="26"/>
+        </w:rPr>
+        <w:drawing>
+          <wp:inline distT="0" distB="0" distL="0" distR="0" wp14:anchorId="4D5D5481" wp14:editId="6BE6C00E">
+            <wp:extent cx="5251413" cy="3072200"/>
+            <wp:effectExtent l="0" t="0" r="6985" b="0"/>
+            <wp:docPr id="14" name="Picture 14"/>
+            <wp:cNvGraphicFramePr>
+              <a:graphicFrameLocks xmlns:a="http://schemas.openxmlformats.org/drawingml/2006/main" noChangeAspect="1"/>
+            </wp:cNvGraphicFramePr>
+            <a:graphic xmlns:a="http://schemas.openxmlformats.org/drawingml/2006/main">
+              <a:graphicData uri="http://schemas.openxmlformats.org/drawingml/2006/picture">
+                <pic:pic xmlns:pic="http://schemas.openxmlformats.org/drawingml/2006/picture">
+                  <pic:nvPicPr>
+                    <pic:cNvPr id="14" name="illustrate (2).png"/>
+                    <pic:cNvPicPr/>
+                  </pic:nvPicPr>
+                  <pic:blipFill>
+                    <a:blip r:embed="rId22">
+                      <a:extLst>
+                        <a:ext uri="{28A0092B-C50C-407E-A947-70E740481C1C}">
+                          <a14:useLocalDpi xmlns:a14="http://schemas.microsoft.com/office/drawing/2010/main" val="0"/>
+                        </a:ext>
+                      </a:extLst>
+                    </a:blip>
+                    <a:stretch>
+                      <a:fillRect/>
+                    </a:stretch>
+                  </pic:blipFill>
+                  <pic:spPr>
+                    <a:xfrm>
+                      <a:off x="0" y="0"/>
+                      <a:ext cx="5255298" cy="3074473"/>
+                    </a:xfrm>
+                    <a:prstGeom prst="rect">
+                      <a:avLst/>
+                    </a:prstGeom>
+                  </pic:spPr>
+                </pic:pic>
+              </a:graphicData>
+            </a:graphic>
+          </wp:inline>
+        </w:drawing>
+      </w:r>
+    </w:p>
+    <w:p>
+      <w:pPr>
+        <w:spacing w:line="360" w:lineRule="auto"/>
+        <w:jc w:val="center"/>
+        <w:rPr>
+          <w:sz w:val="26"/>
+          <w:szCs w:val="26"/>
+        </w:rPr>
+      </w:pPr>
+    </w:p>
+    <w:p>
+      <w:pPr>
+        <w:pStyle w:val="Heading5"/>
+        <w:rPr>
+          <w:rFonts w:cs="Times New Roman"/>
+        </w:rPr>
+      </w:pPr>
+      <w:r>
+        <w:rPr>
+          <w:rFonts w:cs="Times New Roman"/>
+        </w:rPr>
+        <w:t>Hình 9</w:t>
+      </w:r>
+      <w:r>
+        <w:rPr>
+          <w:rFonts w:cs="Times New Roman"/>
+        </w:rPr>
+        <w:t xml:space="preserve">: </w:t>
+      </w:r>
+      <w:r>
+        <w:rPr>
+          <w:rFonts w:cs="Times New Roman"/>
+        </w:rPr>
+        <w:t>Mô hình truyền data của Datagram Socket</w:t>
+      </w:r>
+    </w:p>
+    <w:p>
+      <w:pPr>
+        <w:spacing w:line="360" w:lineRule="auto"/>
+        <w:jc w:val="both"/>
+        <w:rPr>
+          <w:sz w:val="26"/>
+          <w:szCs w:val="26"/>
+        </w:rPr>
+      </w:pPr>
+    </w:p>
+    <w:p>
+      <w:pPr>
+        <w:pStyle w:val="Heading4"/>
+        <w:jc w:val="left"/>
+        <w:rPr>
+          <w:b/>
+          <w:i w:val="0"/>
+          <w:sz w:val="26"/>
+          <w:szCs w:val="26"/>
+        </w:rPr>
+      </w:pPr>
+      <w:r>
+        <w:rPr>
+          <w:b/>
+          <w:i w:val="0"/>
+          <w:sz w:val="26"/>
+          <w:szCs w:val="26"/>
+        </w:rPr>
+        <w:t xml:space="preserve">2.2.2.2 Stream </w:t>
+      </w:r>
+      <w:r>
+        <w:rPr>
+          <w:b/>
+          <w:i w:val="0"/>
+          <w:sz w:val="26"/>
+          <w:szCs w:val="26"/>
+        </w:rPr>
+        <w:t>Socket</w:t>
+      </w:r>
+    </w:p>
+    <w:p>
+      <w:pPr>
+        <w:spacing w:line="360" w:lineRule="auto"/>
+        <w:jc w:val="both"/>
+        <w:rPr>
+          <w:sz w:val="26"/>
+          <w:szCs w:val="26"/>
+        </w:rPr>
+      </w:pPr>
+    </w:p>
+    <w:p>
+      <w:pPr>
+        <w:spacing w:line="360" w:lineRule="auto"/>
+        <w:jc w:val="both"/>
+        <w:rPr>
+          <w:sz w:val="26"/>
+          <w:szCs w:val="26"/>
+        </w:rPr>
+      </w:pPr>
+      <w:r>
+        <w:rPr>
+          <w:sz w:val="26"/>
+          <w:szCs w:val="26"/>
+        </w:rPr>
+        <w:lastRenderedPageBreak/>
+        <w:t>Loại thứ 2</w:t>
+      </w:r>
+      <w:r>
+        <w:rPr>
+          <w:sz w:val="26"/>
+          <w:szCs w:val="26"/>
+        </w:rPr>
+        <w:t xml:space="preserve">, </w:t>
+      </w:r>
+      <w:r>
+        <w:rPr>
+          <w:b/>
+          <w:sz w:val="26"/>
+          <w:szCs w:val="26"/>
+        </w:rPr>
+        <w:t>Stream Socket</w:t>
+      </w:r>
+      <w:r>
+        <w:rPr>
+          <w:sz w:val="26"/>
+          <w:szCs w:val="26"/>
+        </w:rPr>
+        <w:t>, d</w:t>
+      </w:r>
+      <w:r>
+        <w:rPr>
+          <w:sz w:val="26"/>
+          <w:szCs w:val="26"/>
+        </w:rPr>
+        <w:t>ựa trê</w:t>
+      </w:r>
+      <w:r>
+        <w:rPr>
+          <w:sz w:val="26"/>
+          <w:szCs w:val="26"/>
+        </w:rPr>
+        <w:t>n giao thức TCP</w:t>
       </w:r>
       <w:r>
         <w:rPr>
@@ -6746,36 +7412,14 @@
           <w:sz w:val="26"/>
           <w:szCs w:val="26"/>
         </w:rPr>
-        <w:t>Datagram</w:t>
-      </w:r>
-      <w:proofErr w:type="gramEnd"/>
-      <w:r>
-        <w:rPr>
-          <w:sz w:val="26"/>
-          <w:szCs w:val="26"/>
-        </w:rPr>
-        <w:t xml:space="preserve"> socket, ngoài ra ta có thể gọi nó là socket vô hướng kết nối, d</w:t>
-      </w:r>
-      <w:r>
-        <w:rPr>
-          <w:sz w:val="26"/>
-          <w:szCs w:val="26"/>
-        </w:rPr>
-        <w:t>ựa trên giao thức UDP</w:t>
-      </w:r>
-      <w:r>
-        <w:rPr>
-          <w:sz w:val="26"/>
-          <w:szCs w:val="26"/>
-        </w:rPr>
-        <w:t xml:space="preserve"> (</w:t>
-      </w:r>
-      <w:r>
-        <w:rPr>
-          <w:sz w:val="26"/>
-          <w:szCs w:val="26"/>
-        </w:rPr>
-        <w:t xml:space="preserve">User Datagram Protocol) việc truyền dữ liệu không yêu cầu có sự thiết lập kết nối giữa 2 process. Tức là nó cung cấp connection-less point cho việc gửi và nhận packets. </w:t>
+        <w:t>(</w:t>
+      </w:r>
+      <w:r>
+        <w:rPr>
+          <w:sz w:val="26"/>
+          <w:szCs w:val="26"/>
+        </w:rPr>
+        <w:t>Tranmission Control Protocol), stream socket thiết lập giao tiếp 2 chiều theo mô hình client và server. Được gọi là socket hướng kết nối.</w:t>
       </w:r>
     </w:p>
     <w:p>
@@ -6787,28 +7431,6 @@
           <w:szCs w:val="26"/>
         </w:rPr>
       </w:pPr>
-      <w:r>
-        <w:rPr>
-          <w:sz w:val="26"/>
-          <w:szCs w:val="26"/>
-        </w:rPr>
-        <w:lastRenderedPageBreak/>
-        <w:t>Vì không yêu cầu thiết lập kết nối</w:t>
-      </w:r>
-      <w:r>
-        <w:rPr>
-          <w:sz w:val="26"/>
-          <w:szCs w:val="26"/>
-        </w:rPr>
-        <w:t xml:space="preserve"> và không có những cơ chế phức tạp n</w:t>
-      </w:r>
-      <w:r>
-        <w:rPr>
-          <w:sz w:val="26"/>
-          <w:szCs w:val="26"/>
-        </w:rPr>
-        <w:t xml:space="preserve">ên tốc độ giao thức khá nhanh, thuận tiện cho các ứng dụng truyền dữ liệu nhanh như chat, game online… </w:t>
-      </w:r>
     </w:p>
     <w:p>
       <w:pPr>
@@ -6824,10 +7446,202 @@
           <w:sz w:val="26"/>
           <w:szCs w:val="26"/>
         </w:rPr>
-        <w:t>Đầu tiên, chúng ta hãy tìm hiểu sơ lược về giao thức mạng UDP</w:t>
-      </w:r>
-      <w:bookmarkStart w:id="10" w:name="_GoBack"/>
-      <w:bookmarkEnd w:id="10"/>
+        <w:t>Như trên, để hiểu đượ</w:t>
+      </w:r>
+      <w:r>
+        <w:rPr>
+          <w:sz w:val="26"/>
+          <w:szCs w:val="26"/>
+        </w:rPr>
+        <w:t>c cách thức dẫn truyền data của Stream Socket, hãy</w:t>
+      </w:r>
+      <w:r>
+        <w:rPr>
+          <w:sz w:val="26"/>
+          <w:szCs w:val="26"/>
+        </w:rPr>
+        <w:t xml:space="preserve"> tìm hiểu sơ lược giao thức TCP. </w:t>
+      </w:r>
+    </w:p>
+    <w:p>
+      <w:pPr>
+        <w:spacing w:line="360" w:lineRule="auto"/>
+        <w:jc w:val="both"/>
+        <w:rPr>
+          <w:sz w:val="26"/>
+          <w:szCs w:val="26"/>
+        </w:rPr>
+      </w:pPr>
+    </w:p>
+    <w:p>
+      <w:pPr>
+        <w:spacing w:line="360" w:lineRule="auto"/>
+        <w:jc w:val="both"/>
+        <w:rPr>
+          <w:sz w:val="26"/>
+          <w:szCs w:val="26"/>
+        </w:rPr>
+      </w:pPr>
+      <w:r>
+        <w:rPr>
+          <w:sz w:val="26"/>
+          <w:szCs w:val="26"/>
+        </w:rPr>
+        <w:t xml:space="preserve">TCP </w:t>
+      </w:r>
+      <w:r>
+        <w:rPr>
+          <w:sz w:val="26"/>
+          <w:szCs w:val="26"/>
+        </w:rPr>
+        <w:t xml:space="preserve">- Tranmission Control Protocol hay </w:t>
+      </w:r>
+      <w:r>
+        <w:rPr>
+          <w:sz w:val="26"/>
+          <w:szCs w:val="26"/>
+        </w:rPr>
+        <w:t>Giao thức điều khiển truyền vận</w:t>
+      </w:r>
+      <w:r>
+        <w:rPr>
+          <w:sz w:val="26"/>
+          <w:szCs w:val="26"/>
+        </w:rPr>
+        <w:t xml:space="preserve">. </w:t>
+      </w:r>
+      <w:r>
+        <w:rPr>
+          <w:sz w:val="26"/>
+          <w:szCs w:val="26"/>
+        </w:rPr>
+        <w:t>C</w:t>
+      </w:r>
+      <w:r>
+        <w:rPr>
+          <w:sz w:val="26"/>
+          <w:szCs w:val="26"/>
+        </w:rPr>
+        <w:t>ác ứng dụng trên các máy chủ được nối mạng có thể tạo các "kết nối" với nhau, mà qua đó chúng có thể trao đổi dữ liệu hoặc các gói tin</w:t>
+      </w:r>
+      <w:r>
+        <w:rPr>
+          <w:sz w:val="26"/>
+          <w:szCs w:val="26"/>
+        </w:rPr>
+        <w:t xml:space="preserve">. Ngược lại với UDP, </w:t>
+      </w:r>
+      <w:r>
+        <w:rPr>
+          <w:sz w:val="26"/>
+          <w:szCs w:val="26"/>
+        </w:rPr>
+        <w:t>g</w:t>
+      </w:r>
+      <w:r>
+        <w:rPr>
+          <w:sz w:val="26"/>
+          <w:szCs w:val="26"/>
+        </w:rPr>
+        <w:t>iao thức này đảm bảo chuyển giao dữ liệu tới nơi nhận một cách đáng tin cậy và đúng thứ tự. TCP còn phân biệt giữa dữ liệu của nhiều ứng dụng</w:t>
+      </w:r>
+      <w:r>
+        <w:rPr>
+          <w:sz w:val="26"/>
+          <w:szCs w:val="26"/>
+        </w:rPr>
+        <w:t xml:space="preserve"> chạy trên cùng 1 máy chủ.</w:t>
+      </w:r>
+    </w:p>
+    <w:p>
+      <w:pPr>
+        <w:spacing w:line="360" w:lineRule="auto"/>
+        <w:jc w:val="both"/>
+        <w:rPr>
+          <w:sz w:val="26"/>
+          <w:szCs w:val="26"/>
+        </w:rPr>
+      </w:pPr>
+    </w:p>
+    <w:p>
+      <w:pPr>
+        <w:spacing w:line="360" w:lineRule="auto"/>
+        <w:jc w:val="both"/>
+        <w:rPr>
+          <w:sz w:val="26"/>
+          <w:szCs w:val="26"/>
+        </w:rPr>
+      </w:pPr>
+    </w:p>
+    <w:p>
+      <w:pPr>
+        <w:spacing w:line="360" w:lineRule="auto"/>
+        <w:jc w:val="both"/>
+        <w:rPr>
+          <w:sz w:val="26"/>
+          <w:szCs w:val="26"/>
+        </w:rPr>
+      </w:pPr>
+    </w:p>
+    <w:p>
+      <w:pPr>
+        <w:spacing w:line="360" w:lineRule="auto"/>
+        <w:jc w:val="both"/>
+        <w:rPr>
+          <w:sz w:val="26"/>
+          <w:szCs w:val="26"/>
+        </w:rPr>
+      </w:pPr>
+    </w:p>
+    <w:p>
+      <w:pPr>
+        <w:spacing w:line="360" w:lineRule="auto"/>
+        <w:jc w:val="both"/>
+        <w:rPr>
+          <w:sz w:val="26"/>
+          <w:szCs w:val="26"/>
+        </w:rPr>
+      </w:pPr>
+    </w:p>
+    <w:p>
+      <w:pPr>
+        <w:spacing w:line="360" w:lineRule="auto"/>
+        <w:jc w:val="both"/>
+        <w:rPr>
+          <w:sz w:val="26"/>
+          <w:szCs w:val="26"/>
+        </w:rPr>
+      </w:pPr>
+    </w:p>
+    <w:p>
+      <w:pPr>
+        <w:spacing w:line="360" w:lineRule="auto"/>
+        <w:jc w:val="both"/>
+        <w:rPr>
+          <w:sz w:val="26"/>
+          <w:szCs w:val="26"/>
+        </w:rPr>
+      </w:pPr>
+    </w:p>
+    <w:p>
+      <w:pPr>
+        <w:spacing w:line="360" w:lineRule="auto"/>
+        <w:jc w:val="both"/>
+        <w:rPr>
+          <w:sz w:val="26"/>
+          <w:szCs w:val="26"/>
+        </w:rPr>
+      </w:pPr>
+    </w:p>
+    <w:p>
+      <w:pPr>
+        <w:spacing w:line="360" w:lineRule="auto"/>
+        <w:jc w:val="both"/>
+        <w:rPr>
+          <w:sz w:val="26"/>
+          <w:szCs w:val="26"/>
+        </w:rPr>
+      </w:pPr>
     </w:p>
     <w:p>
       <w:pPr>
@@ -6873,7 +7687,7 @@
           <w:rFonts w:cs="Times New Roman"/>
         </w:rPr>
       </w:pPr>
-      <w:bookmarkStart w:id="11" w:name="_Toc387692920"/>
+      <w:bookmarkStart w:id="10" w:name="_Toc387692920"/>
       <w:r>
         <w:rPr>
           <w:rFonts w:cs="Times New Roman"/>
@@ -6892,7 +7706,7 @@
         </w:rPr>
         <w:t xml:space="preserve"> </w:t>
       </w:r>
-      <w:bookmarkEnd w:id="11"/>
+      <w:bookmarkEnd w:id="10"/>
       <w:r>
         <w:rPr>
           <w:rFonts w:cs="Times New Roman"/>
@@ -6904,622 +7718,6 @@
       <w:pPr>
         <w:pStyle w:val="Chng"/>
       </w:pPr>
-    </w:p>
-    <w:p>
-      <w:pPr>
-        <w:pStyle w:val="Nidungvnbn"/>
-      </w:pPr>
-      <w:r>
-        <w:rPr>
-          <w:i/>
-        </w:rPr>
-        <w:t>Những nghiên cứu thực nghiệm hoặc lý thuyết</w:t>
-      </w:r>
-      <w:r>
-        <w:t>: trình bày các cơ sở lý thuyết, lý luận, giả thuyết khoa học và phương pháp nghiên cứu sẽ được sử dụng trong Luận văn, Luận án;</w:t>
-      </w:r>
-    </w:p>
-    <w:p>
-      <w:pPr>
-        <w:pStyle w:val="Tiumccp1"/>
-      </w:pPr>
-      <w:bookmarkStart w:id="12" w:name="_Toc387692921"/>
-      <w:r>
-        <w:t>3.1 Chèn bảng:</w:t>
-      </w:r>
-      <w:bookmarkEnd w:id="12"/>
-    </w:p>
-    <w:tbl>
-      <w:tblPr>
-        <w:tblStyle w:val="TableGrid"/>
-        <w:tblW w:w="0" w:type="auto"/>
-        <w:tblLook w:val="04A0" w:firstRow="1" w:lastRow="0" w:firstColumn="1" w:lastColumn="0" w:noHBand="0" w:noVBand="1"/>
-      </w:tblPr>
-      <w:tblGrid>
-        <w:gridCol w:w="1773"/>
-        <w:gridCol w:w="3731"/>
-        <w:gridCol w:w="3607"/>
-      </w:tblGrid>
-      <w:tr>
-        <w:trPr>
-          <w:trHeight w:val="454"/>
-        </w:trPr>
-        <w:tc>
-          <w:tcPr>
-            <w:tcW w:w="1809" w:type="dxa"/>
-            <w:vAlign w:val="center"/>
-          </w:tcPr>
-          <w:p>
-            <w:pPr>
-              <w:spacing w:line="360" w:lineRule="auto"/>
-              <w:jc w:val="center"/>
-              <w:rPr>
-                <w:b/>
-                <w:bCs/>
-              </w:rPr>
-            </w:pPr>
-            <w:r>
-              <w:rPr>
-                <w:b/>
-                <w:bCs/>
-              </w:rPr>
-              <w:t>STT</w:t>
-            </w:r>
-          </w:p>
-        </w:tc>
-        <w:tc>
-          <w:tcPr>
-            <w:tcW w:w="3828" w:type="dxa"/>
-            <w:vAlign w:val="center"/>
-          </w:tcPr>
-          <w:p>
-            <w:pPr>
-              <w:spacing w:line="360" w:lineRule="auto"/>
-              <w:jc w:val="center"/>
-              <w:rPr>
-                <w:b/>
-                <w:bCs/>
-              </w:rPr>
-            </w:pPr>
-            <w:r>
-              <w:rPr>
-                <w:b/>
-                <w:bCs/>
-              </w:rPr>
-              <w:t>Tiêu đề A</w:t>
-            </w:r>
-          </w:p>
-        </w:tc>
-        <w:tc>
-          <w:tcPr>
-            <w:tcW w:w="3700" w:type="dxa"/>
-            <w:vAlign w:val="center"/>
-          </w:tcPr>
-          <w:p>
-            <w:pPr>
-              <w:spacing w:line="360" w:lineRule="auto"/>
-              <w:jc w:val="center"/>
-              <w:rPr>
-                <w:b/>
-                <w:bCs/>
-              </w:rPr>
-            </w:pPr>
-            <w:r>
-              <w:rPr>
-                <w:b/>
-                <w:bCs/>
-              </w:rPr>
-              <w:t>Tiêu đề B</w:t>
-            </w:r>
-          </w:p>
-        </w:tc>
-      </w:tr>
-      <w:tr>
-        <w:trPr>
-          <w:trHeight w:val="454"/>
-        </w:trPr>
-        <w:tc>
-          <w:tcPr>
-            <w:tcW w:w="1809" w:type="dxa"/>
-            <w:vAlign w:val="center"/>
-          </w:tcPr>
-          <w:p>
-            <w:pPr>
-              <w:spacing w:line="360" w:lineRule="auto"/>
-              <w:jc w:val="center"/>
-            </w:pPr>
-            <w:r>
-              <w:t>1</w:t>
-            </w:r>
-          </w:p>
-        </w:tc>
-        <w:tc>
-          <w:tcPr>
-            <w:tcW w:w="3828" w:type="dxa"/>
-            <w:vAlign w:val="center"/>
-          </w:tcPr>
-          <w:p>
-            <w:pPr>
-              <w:spacing w:line="360" w:lineRule="auto"/>
-              <w:jc w:val="center"/>
-            </w:pPr>
-            <w:r>
-              <w:t>Nội dung 1</w:t>
-            </w:r>
-          </w:p>
-        </w:tc>
-        <w:tc>
-          <w:tcPr>
-            <w:tcW w:w="3700" w:type="dxa"/>
-            <w:vAlign w:val="center"/>
-          </w:tcPr>
-          <w:p>
-            <w:pPr>
-              <w:spacing w:line="360" w:lineRule="auto"/>
-              <w:jc w:val="center"/>
-            </w:pPr>
-            <w:r>
-              <w:t>Nội dung 4</w:t>
-            </w:r>
-          </w:p>
-        </w:tc>
-      </w:tr>
-      <w:tr>
-        <w:trPr>
-          <w:trHeight w:val="454"/>
-        </w:trPr>
-        <w:tc>
-          <w:tcPr>
-            <w:tcW w:w="1809" w:type="dxa"/>
-            <w:vAlign w:val="center"/>
-          </w:tcPr>
-          <w:p>
-            <w:pPr>
-              <w:spacing w:line="360" w:lineRule="auto"/>
-              <w:jc w:val="center"/>
-            </w:pPr>
-            <w:r>
-              <w:t>2</w:t>
-            </w:r>
-          </w:p>
-        </w:tc>
-        <w:tc>
-          <w:tcPr>
-            <w:tcW w:w="3828" w:type="dxa"/>
-            <w:vAlign w:val="center"/>
-          </w:tcPr>
-          <w:p>
-            <w:pPr>
-              <w:spacing w:line="360" w:lineRule="auto"/>
-              <w:jc w:val="center"/>
-            </w:pPr>
-            <w:r>
-              <w:t>Nội dung 2</w:t>
-            </w:r>
-          </w:p>
-        </w:tc>
-        <w:tc>
-          <w:tcPr>
-            <w:tcW w:w="3700" w:type="dxa"/>
-            <w:vAlign w:val="center"/>
-          </w:tcPr>
-          <w:p>
-            <w:pPr>
-              <w:spacing w:line="360" w:lineRule="auto"/>
-              <w:jc w:val="center"/>
-            </w:pPr>
-            <w:r>
-              <w:t>Nội dung 5</w:t>
-            </w:r>
-          </w:p>
-        </w:tc>
-      </w:tr>
-      <w:tr>
-        <w:trPr>
-          <w:trHeight w:val="454"/>
-        </w:trPr>
-        <w:tc>
-          <w:tcPr>
-            <w:tcW w:w="1809" w:type="dxa"/>
-            <w:vAlign w:val="center"/>
-          </w:tcPr>
-          <w:p>
-            <w:pPr>
-              <w:spacing w:line="360" w:lineRule="auto"/>
-              <w:jc w:val="center"/>
-            </w:pPr>
-            <w:r>
-              <w:t>3</w:t>
-            </w:r>
-          </w:p>
-        </w:tc>
-        <w:tc>
-          <w:tcPr>
-            <w:tcW w:w="3828" w:type="dxa"/>
-            <w:vAlign w:val="center"/>
-          </w:tcPr>
-          <w:p>
-            <w:pPr>
-              <w:spacing w:line="360" w:lineRule="auto"/>
-              <w:jc w:val="center"/>
-            </w:pPr>
-            <w:r>
-              <w:t>Nội dung 3</w:t>
-            </w:r>
-          </w:p>
-        </w:tc>
-        <w:tc>
-          <w:tcPr>
-            <w:tcW w:w="3700" w:type="dxa"/>
-            <w:vAlign w:val="center"/>
-          </w:tcPr>
-          <w:p>
-            <w:pPr>
-              <w:spacing w:line="360" w:lineRule="auto"/>
-              <w:jc w:val="center"/>
-            </w:pPr>
-            <w:r>
-              <w:t>Nội dung 6</w:t>
-            </w:r>
-          </w:p>
-        </w:tc>
-      </w:tr>
-    </w:tbl>
-    <w:p>
-      <w:pPr>
-        <w:pStyle w:val="Caption"/>
-        <w:spacing w:before="240" w:line="360" w:lineRule="auto"/>
-        <w:rPr>
-          <w:sz w:val="22"/>
-          <w:szCs w:val="22"/>
-        </w:rPr>
-      </w:pPr>
-      <w:bookmarkStart w:id="13" w:name="_Toc387689363"/>
-      <w:r>
-        <w:rPr>
-          <w:sz w:val="22"/>
-          <w:szCs w:val="22"/>
-        </w:rPr>
-        <w:t>Bảng 3.</w:t>
-      </w:r>
-      <w:r>
-        <w:rPr>
-          <w:sz w:val="22"/>
-          <w:szCs w:val="22"/>
-        </w:rPr>
-        <w:fldChar w:fldCharType="begin"/>
-      </w:r>
-      <w:r>
-        <w:rPr>
-          <w:sz w:val="22"/>
-          <w:szCs w:val="22"/>
-        </w:rPr>
-        <w:instrText xml:space="preserve"> SEQ Bảng \* ARABIC </w:instrText>
-      </w:r>
-      <w:r>
-        <w:rPr>
-          <w:sz w:val="22"/>
-          <w:szCs w:val="22"/>
-        </w:rPr>
-        <w:fldChar w:fldCharType="separate"/>
-      </w:r>
-      <w:r>
-        <w:rPr>
-          <w:noProof/>
-          <w:sz w:val="22"/>
-          <w:szCs w:val="22"/>
-        </w:rPr>
-        <w:t>1</w:t>
-      </w:r>
-      <w:r>
-        <w:rPr>
-          <w:noProof/>
-          <w:sz w:val="22"/>
-          <w:szCs w:val="22"/>
-        </w:rPr>
-        <w:fldChar w:fldCharType="end"/>
-      </w:r>
-      <w:r>
-        <w:rPr>
-          <w:noProof/>
-          <w:sz w:val="22"/>
-          <w:szCs w:val="22"/>
-        </w:rPr>
-        <w:t xml:space="preserve"> </w:t>
-      </w:r>
-      <w:r>
-        <w:rPr>
-          <w:sz w:val="22"/>
-          <w:szCs w:val="22"/>
-        </w:rPr>
-        <w:t>Ví dụ cho chèn bảng</w:t>
-      </w:r>
-      <w:bookmarkEnd w:id="13"/>
-    </w:p>
-    <w:p>
-      <w:pPr>
-        <w:spacing w:after="200" w:line="360" w:lineRule="auto"/>
-        <w:rPr>
-          <w:sz w:val="26"/>
-          <w:szCs w:val="26"/>
-        </w:rPr>
-      </w:pPr>
-      <w:r>
-        <w:rPr>
-          <w:sz w:val="26"/>
-          <w:szCs w:val="26"/>
-        </w:rPr>
-        <w:t xml:space="preserve">Khi cần chèn tên bảng thì chọn </w:t>
-      </w:r>
-      <w:r>
-        <w:rPr>
-          <w:sz w:val="26"/>
-          <w:szCs w:val="26"/>
-        </w:rPr>
-        <w:t>References</w:t>
-      </w:r>
-      <w:r>
-        <w:rPr>
-          <w:sz w:val="26"/>
-          <w:szCs w:val="26"/>
-        </w:rPr>
-        <w:t xml:space="preserve"> \ Caption và chọn “Bảng …”</w:t>
-      </w:r>
-    </w:p>
-    <w:p>
-      <w:pPr>
-        <w:pStyle w:val="Tiumccp1"/>
-      </w:pPr>
-      <w:bookmarkStart w:id="14" w:name="_Toc387692922"/>
-      <w:r>
-        <w:t>3.2 Viết tắt</w:t>
-      </w:r>
-      <w:bookmarkEnd w:id="14"/>
-    </w:p>
-    <w:p>
-      <w:pPr>
-        <w:pStyle w:val="Bngbiu-nidung"/>
-      </w:pPr>
-      <w:r>
-        <w:t xml:space="preserve">Không lạm dụng việc viết tắt. Chỉ viết tắt những từ, cụm từ hoặc thuật ngữ </w:t>
-      </w:r>
-      <w:r>
-        <w:rPr>
-          <w:i/>
-        </w:rPr>
-        <w:t>được sử dụng nhiều lần trong luận văn</w:t>
-      </w:r>
-      <w:r>
-        <w:t xml:space="preserve">. Không viết tắt những cụm từ dài, những mệnh đề hoặc những cụm từ ít xuất hiện. Nếu cần viết tắt những từ, thuật ngữ, tên các cơ quan, tổ chức... thì được viết tắt sau lần viết thứ nhất có kèm theo chữ viết tắt trong ngoặc đơn. Nếu có quá nhiều chữ viết tắt thì phải có bảng danh mục các chữ viết tắt (xếp theo thứ tự A, B, C) ở phần đầu luận văn. </w:t>
-      </w:r>
-    </w:p>
-    <w:p>
-      <w:pPr>
-        <w:pStyle w:val="Tiumccp1"/>
-      </w:pPr>
-      <w:bookmarkStart w:id="15" w:name="_Toc387692923"/>
-      <w:r>
-        <w:t>3.3 Trích dẫn</w:t>
-      </w:r>
-      <w:bookmarkEnd w:id="15"/>
-    </w:p>
-    <w:p>
-      <w:pPr>
-        <w:pStyle w:val="Tiumccp2"/>
-      </w:pPr>
-      <w:bookmarkStart w:id="16" w:name="_Toc387692924"/>
-      <w:r>
-        <w:t>3.3.1 Tài liệu tham khảo và cách trích dẫn</w:t>
-      </w:r>
-      <w:bookmarkEnd w:id="16"/>
-    </w:p>
-    <w:p>
-      <w:pPr>
-        <w:pStyle w:val="Nidungvnbn"/>
-      </w:pPr>
-      <w:r>
-        <w:lastRenderedPageBreak/>
-        <w:t xml:space="preserve">Mọi ý kiến, khái niệm, phân tích, phát biểu, diễn đạt... có ý nghĩa, mang tính chất gợi ý </w:t>
-      </w:r>
-      <w:r>
-        <w:rPr>
-          <w:i/>
-        </w:rPr>
-        <w:t>không phải của riêng tác giả</w:t>
-      </w:r>
-      <w:r>
-        <w:t xml:space="preserve"> và mọi tham khảo khác </w:t>
-      </w:r>
-      <w:r>
-        <w:rPr>
-          <w:b/>
-        </w:rPr>
-        <w:t>phải được trích dẫn và chỉ rõ nguồn trong danh mục Tài liệu tham khảo của luận văn</w:t>
-      </w:r>
-      <w:r>
-        <w:t>. Phải nêu rõ cả việc sử dụng những đề xuất hoặc kết quả của đồng tác giả (</w:t>
-      </w:r>
-      <w:r>
-        <w:rPr>
-          <w:i/>
-        </w:rPr>
-        <w:t>đối với công trình đã công bố khác thì phải trích dẫn bình thường như một tài liệu tham khảo</w:t>
-      </w:r>
-      <w:r>
-        <w:t xml:space="preserve">). Nếu sử dụng tài liệu của người khác và của đồng tác giả (bảng biểu, hình vẽ, công thức, đồ thị, phương trình, ý tưởng...) mà không chú dẫn tác giả và nguồn tài liệu thì </w:t>
-      </w:r>
-      <w:r>
-        <w:rPr>
-          <w:b/>
-        </w:rPr>
-        <w:t>luận văn không được duyệt để bảo vệ</w:t>
-      </w:r>
-      <w:r>
-        <w:t xml:space="preserve">. </w:t>
-      </w:r>
-    </w:p>
-    <w:p>
-      <w:pPr>
-        <w:pStyle w:val="Nidungvnbn"/>
-      </w:pPr>
-      <w:r>
-        <w:t>Không trích dẫn những kiến thức phổ biến, mọi người đều biết tránh làm nặng nề phần tham khảo trích dẫn.</w:t>
-      </w:r>
-    </w:p>
-    <w:p>
-      <w:pPr>
-        <w:pStyle w:val="Nidungvnbn"/>
-      </w:pPr>
-      <w:r>
-        <w:t>Nếu người dẫn liệu không có điều kiện tiếp cận được một tài liệu gốc mà phải trích dẫn thông qua một tài liệu khác của một tác giả khác, thì phải nêu rõ cách trích dẫn (</w:t>
-      </w:r>
-      <w:r>
-        <w:rPr>
-          <w:i/>
-        </w:rPr>
-        <w:t>lưu ý phải ghi</w:t>
-      </w:r>
-      <w:r>
-        <w:t xml:space="preserve"> </w:t>
-      </w:r>
-      <w:r>
-        <w:rPr>
-          <w:i/>
-        </w:rPr>
-        <w:t xml:space="preserve">đúng nguyên văn từ chính tài liệu tham khảo và hạn chế tối đa hình thức này). </w:t>
-      </w:r>
-      <w:r>
-        <w:t>Nếu cần trích dẫn dài hơn thì phải tách phần này thành một đoạn riêng khỏi phần nội dung đang trình bày, in nghiêng, với lề trái lùi vào thêm 2 cm. Khi mở đầu và kết thúc đoạn trích này không phải sử dụng dấu ngoặc kép. Việc trích dẫn là theo thứ tự của tài liệu ở danh mục Tài liệu tham khảo và được đặt trong ngoặc vuông, khi cần có cả số trang, ví dụ [15, tr.314-315]. Đối với phần trích dẫn từ nhiều tài liệu khác nhau, số của từng tài liệu được đặt độc lập trong từng ngoặc vuông, theo thứ tự tăng dần, ví dụ [19], [25], [41], [42].</w:t>
-      </w:r>
-    </w:p>
-    <w:p>
-      <w:pPr>
-        <w:pStyle w:val="Tiumccp2"/>
-      </w:pPr>
-      <w:bookmarkStart w:id="17" w:name="_Toc387692925"/>
-      <w:r>
-        <w:t>3.3.2 Qui định của Khoa Công nghệ thông tin</w:t>
-      </w:r>
-      <w:bookmarkEnd w:id="17"/>
-    </w:p>
-    <w:p>
-      <w:pPr>
-        <w:pStyle w:val="Nidungvnbn"/>
-      </w:pPr>
-      <w:r>
-        <w:rPr>
-          <w:rStyle w:val="Emphasis"/>
-          <w:b/>
-          <w:bCs/>
-        </w:rPr>
-        <w:t>- Đạo văn</w:t>
-      </w:r>
-      <w:r>
-        <w:t xml:space="preserve"> là việc sử dụng từ ngữ hay ý tưởng của người khác như là của mình trong hoạt động học thuật nói riêng và trong hoạt động sáng tạo nói chung. Tại Đại học </w:t>
-      </w:r>
-      <w:r>
-        <w:t>Tôn Đức Thắng</w:t>
-      </w:r>
-      <w:r>
-        <w:t>, những hành vi sau đây được xem là đạo văn:</w:t>
-      </w:r>
-    </w:p>
-    <w:p>
-      <w:pPr>
-        <w:pStyle w:val="Nidungvnbn"/>
-        <w:numPr>
-          <w:ilvl w:val="0"/>
-          <w:numId w:val="11"/>
-        </w:numPr>
-      </w:pPr>
-      <w:r>
-        <w:t xml:space="preserve">Sao chép nguyên văn </w:t>
-      </w:r>
-      <w:r>
-        <w:rPr>
-          <w:rStyle w:val="Strong"/>
-        </w:rPr>
-        <w:t>02</w:t>
-      </w:r>
-      <w:r>
-        <w:t xml:space="preserve"> (hai) câu liên tiếp mà không dẫn nguồn đúng quy định;</w:t>
-      </w:r>
-    </w:p>
-    <w:p>
-      <w:pPr>
-        <w:pStyle w:val="Nidungvnbn"/>
-        <w:numPr>
-          <w:ilvl w:val="0"/>
-          <w:numId w:val="11"/>
-        </w:numPr>
-      </w:pPr>
-      <w:r>
-        <w:lastRenderedPageBreak/>
-        <w:t xml:space="preserve">Sao chép nguyên văn </w:t>
-      </w:r>
-      <w:r>
-        <w:rPr>
-          <w:rStyle w:val="Strong"/>
-        </w:rPr>
-        <w:t>03</w:t>
-      </w:r>
-      <w:r>
-        <w:t xml:space="preserve"> (ba) câu không liên tiếp mà không dẫn nguồn đúng quy định;</w:t>
-      </w:r>
-    </w:p>
-    <w:p>
-      <w:pPr>
-        <w:pStyle w:val="Nidungvnbn"/>
-        <w:numPr>
-          <w:ilvl w:val="0"/>
-          <w:numId w:val="11"/>
-        </w:numPr>
-      </w:pPr>
-      <w:r>
-        <w:t>Diễn đạt lại (</w:t>
-      </w:r>
-      <w:r>
-        <w:rPr>
-          <w:rStyle w:val="Emphasis"/>
-        </w:rPr>
-        <w:t>rephrase</w:t>
-      </w:r>
-      <w:r>
-        <w:t>) hoặc dịch (</w:t>
-      </w:r>
-      <w:r>
-        <w:rPr>
-          <w:rStyle w:val="Emphasis"/>
-        </w:rPr>
-        <w:t>translate</w:t>
-      </w:r>
-      <w:r>
-        <w:t>) toàn bộ một ý nào đó của người khác mà không dẫn nguồn đúng quy định;</w:t>
-      </w:r>
-    </w:p>
-    <w:p>
-      <w:pPr>
-        <w:pStyle w:val="Nidungvnbn"/>
-        <w:numPr>
-          <w:ilvl w:val="0"/>
-          <w:numId w:val="11"/>
-        </w:numPr>
-      </w:pPr>
-      <w:r>
-        <w:t>Sử dụng hơn 30% nội dung của một báo cáo cuối kỳ do chính mình viết để nộp cho 2 lớp khác nhau (cùng học kỳ hoặc khác học kỳ) mà không có sự đồng ý của giảng viên;</w:t>
-      </w:r>
-    </w:p>
-    <w:p>
-      <w:pPr>
-        <w:pStyle w:val="Nidungvnbn"/>
-        <w:numPr>
-          <w:ilvl w:val="0"/>
-          <w:numId w:val="11"/>
-        </w:numPr>
-      </w:pPr>
-      <w:r>
-        <w:t>Sao chép một phần hoặc toàn bộ bài làm của người khác.</w:t>
-      </w:r>
     </w:p>
     <w:p>
       <w:pPr>
@@ -7530,12 +7728,6 @@
           <w:szCs w:val="32"/>
         </w:rPr>
       </w:pPr>
-      <w:r>
-        <w:t xml:space="preserve">- Khi luận văn, đồ án, bài tập lớn, được chấm điểm, nếu bị phát hiện đạo văn thì ngay lập tức bị điểm 0. Sinh viên </w:t>
-      </w:r>
-      <w:r>
-        <w:t>sẽ tiếp tục bị xử lý kỷ luật theo các qui định của Nhà trường.</w:t>
-      </w:r>
       <w:r>
         <w:rPr>
           <w:b/>
@@ -7643,7 +7835,7 @@
           <w:szCs w:val="26"/>
         </w:rPr>
       </w:pPr>
-      <w:bookmarkStart w:id="18" w:name="_Ref71228477"/>
+      <w:bookmarkStart w:id="11" w:name="_Ref71228477"/>
       <w:r>
         <w:rPr>
           <w:sz w:val="26"/>
@@ -7651,7 +7843,7 @@
         </w:rPr>
         <w:t xml:space="preserve">Blog TopDev - </w:t>
       </w:r>
-      <w:hyperlink r:id="rId21" w:anchor=":~:text=Websocket%20l%C3%A0%20giao%20th%E1%BB%A9c%20h%E1%BB%97,k%C3%AC%20lo%E1%BA%A1i%20%E1%BB%A9ng%20d%E1%BB%A5ng%20n%C3%A0o." w:history="1">
+      <w:hyperlink r:id="rId23" w:anchor=":~:text=Websocket%20l%C3%A0%20giao%20th%E1%BB%A9c%20h%E1%BB%97,k%C3%AC%20lo%E1%BA%A1i%20%E1%BB%A9ng%20d%E1%BB%A5ng%20n%C3%A0o." w:history="1">
         <w:r>
           <w:rPr>
             <w:rStyle w:val="Hyperlink"/>
@@ -7662,67 +7854,30 @@
           <w:t>Socket là gì? WebSocket là gì? Hiểu hơn về Websocket</w:t>
         </w:r>
       </w:hyperlink>
-      <w:bookmarkEnd w:id="18"/>
-    </w:p>
-    <w:p>
-      <w:pPr>
-        <w:spacing w:line="360" w:lineRule="auto"/>
-        <w:ind w:left="360" w:firstLine="360"/>
-        <w:rPr>
-          <w:b/>
-          <w:sz w:val="26"/>
-          <w:szCs w:val="26"/>
-        </w:rPr>
-      </w:pPr>
-    </w:p>
-    <w:p>
-      <w:pPr>
-        <w:spacing w:line="360" w:lineRule="auto"/>
-        <w:ind w:left="360" w:firstLine="360"/>
-        <w:rPr>
-          <w:b/>
-          <w:sz w:val="26"/>
-          <w:szCs w:val="26"/>
-        </w:rPr>
-      </w:pPr>
-      <w:r>
-        <w:rPr>
-          <w:b/>
-          <w:sz w:val="26"/>
-          <w:szCs w:val="26"/>
-        </w:rPr>
-        <w:t>Tiếng Anh</w:t>
-      </w:r>
+      <w:bookmarkEnd w:id="11"/>
     </w:p>
     <w:p>
       <w:pPr>
         <w:numPr>
           <w:ilvl w:val="0"/>
-          <w:numId w:val="3"/>
+          <w:numId w:val="2"/>
         </w:numPr>
         <w:spacing w:line="360" w:lineRule="auto"/>
-        <w:ind w:left="1080"/>
         <w:jc w:val="both"/>
         <w:rPr>
-          <w:sz w:val="26"/>
-          <w:szCs w:val="26"/>
-        </w:rPr>
-      </w:pPr>
-      <w:r>
-        <w:rPr>
-          <w:sz w:val="26"/>
-          <w:szCs w:val="26"/>
-        </w:rPr>
-        <w:t xml:space="preserve"> </w:t>
-      </w:r>
-      <w:r>
-        <w:rPr>
-          <w:sz w:val="26"/>
-          <w:szCs w:val="26"/>
-        </w:rPr>
-        <w:t xml:space="preserve">Rohit Rai – </w:t>
-      </w:r>
-      <w:hyperlink r:id="rId22" w:history="1">
+          <w:i/>
+          <w:sz w:val="26"/>
+          <w:szCs w:val="26"/>
+        </w:rPr>
+      </w:pPr>
+      <w:r>
+        <w:rPr>
+          <w:sz w:val="26"/>
+          <w:szCs w:val="26"/>
+        </w:rPr>
+        <w:t xml:space="preserve">Wikipedia tiếng Việt – </w:t>
+      </w:r>
+      <w:hyperlink r:id="rId24" w:anchor=":~:text=TCP%20(Transmission%20Control%20Protocol%20%2D%20%22,li%E1%BB%87u%20ho%E1%BA%B7c%20c%C3%A1c%20g%C3%B3i%20tin." w:history="1">
         <w:r>
           <w:rPr>
             <w:rStyle w:val="Hyperlink"/>
@@ -7730,26 +7885,18 @@
             <w:sz w:val="26"/>
             <w:szCs w:val="26"/>
           </w:rPr>
-          <w:t>Socket.IO real-time Web Application Development</w:t>
-        </w:r>
-        <w:r>
-          <w:rPr>
-            <w:rStyle w:val="Hyperlink"/>
-            <w:sz w:val="26"/>
-            <w:szCs w:val="26"/>
-          </w:rPr>
-          <w:t>.</w:t>
+          <w:t>TCP</w:t>
         </w:r>
       </w:hyperlink>
     </w:p>
     <w:p>
       <w:pPr>
+        <w:pStyle w:val="ListParagraph"/>
         <w:numPr>
           <w:ilvl w:val="0"/>
-          <w:numId w:val="3"/>
+          <w:numId w:val="2"/>
         </w:numPr>
         <w:spacing w:line="360" w:lineRule="auto"/>
-        <w:ind w:left="1080"/>
         <w:jc w:val="both"/>
         <w:rPr>
           <w:sz w:val="26"/>
@@ -7761,9 +7908,16 @@
           <w:sz w:val="26"/>
           <w:szCs w:val="26"/>
         </w:rPr>
-        <w:t xml:space="preserve">InfoWorld – </w:t>
-      </w:r>
-      <w:hyperlink r:id="rId23" w:history="1">
+        <w:t xml:space="preserve"> </w:t>
+      </w:r>
+      <w:r>
+        <w:rPr>
+          <w:sz w:val="26"/>
+          <w:szCs w:val="26"/>
+        </w:rPr>
+        <w:t xml:space="preserve">Rohit Rai – </w:t>
+      </w:r>
+      <w:hyperlink r:id="rId25" w:history="1">
         <w:r>
           <w:rPr>
             <w:rStyle w:val="Hyperlink"/>
@@ -7771,7 +7925,15 @@
             <w:sz w:val="26"/>
             <w:szCs w:val="26"/>
           </w:rPr>
-          <w:t>9 killer uses for Web Sockets</w:t>
+          <w:t>Socket.IO real-time Web Application Development</w:t>
+        </w:r>
+        <w:r>
+          <w:rPr>
+            <w:rStyle w:val="Hyperlink"/>
+            <w:sz w:val="26"/>
+            <w:szCs w:val="26"/>
+          </w:rPr>
+          <w:t>.</w:t>
         </w:r>
       </w:hyperlink>
     </w:p>
@@ -7779,27 +7941,23 @@
       <w:pPr>
         <w:numPr>
           <w:ilvl w:val="0"/>
-          <w:numId w:val="3"/>
+          <w:numId w:val="2"/>
         </w:numPr>
         <w:spacing w:line="360" w:lineRule="auto"/>
-        <w:ind w:left="1080"/>
         <w:jc w:val="both"/>
         <w:rPr>
-          <w:rStyle w:val="Hyperlink"/>
-          <w:color w:val="auto"/>
-          <w:sz w:val="26"/>
-          <w:szCs w:val="26"/>
-          <w:u w:val="none"/>
-        </w:rPr>
-      </w:pPr>
-      <w:r>
-        <w:rPr>
-          <w:sz w:val="26"/>
-          <w:szCs w:val="26"/>
-        </w:rPr>
-        <w:t xml:space="preserve"> Wikipedia – </w:t>
-      </w:r>
-      <w:hyperlink r:id="rId24" w:history="1">
+          <w:sz w:val="26"/>
+          <w:szCs w:val="26"/>
+        </w:rPr>
+      </w:pPr>
+      <w:r>
+        <w:rPr>
+          <w:sz w:val="26"/>
+          <w:szCs w:val="26"/>
+        </w:rPr>
+        <w:t xml:space="preserve">InfoWorld – </w:t>
+      </w:r>
+      <w:hyperlink r:id="rId26" w:history="1">
         <w:r>
           <w:rPr>
             <w:rStyle w:val="Hyperlink"/>
@@ -7807,7 +7965,7 @@
             <w:sz w:val="26"/>
             <w:szCs w:val="26"/>
           </w:rPr>
-          <w:t>Network Socket</w:t>
+          <w:t>9 killer uses for Web Sockets</w:t>
         </w:r>
       </w:hyperlink>
     </w:p>
@@ -7815,27 +7973,26 @@
       <w:pPr>
         <w:numPr>
           <w:ilvl w:val="0"/>
-          <w:numId w:val="3"/>
+          <w:numId w:val="2"/>
         </w:numPr>
         <w:spacing w:line="360" w:lineRule="auto"/>
-        <w:ind w:left="1080"/>
         <w:jc w:val="both"/>
         <w:rPr>
-          <w:sz w:val="26"/>
-          <w:szCs w:val="26"/>
-        </w:rPr>
-      </w:pPr>
-      <w:r>
-        <w:t>Rahul Dwivedi</w:t>
-      </w:r>
-      <w:r>
-        <w:rPr>
-          <w:sz w:val="26"/>
-          <w:szCs w:val="26"/>
-        </w:rPr>
-        <w:t xml:space="preserve"> – </w:t>
-      </w:r>
-      <w:hyperlink r:id="rId25" w:history="1">
+          <w:rStyle w:val="Hyperlink"/>
+          <w:color w:val="auto"/>
+          <w:sz w:val="26"/>
+          <w:szCs w:val="26"/>
+          <w:u w:val="none"/>
+        </w:rPr>
+      </w:pPr>
+      <w:r>
+        <w:rPr>
+          <w:sz w:val="26"/>
+          <w:szCs w:val="26"/>
+        </w:rPr>
+        <w:t xml:space="preserve"> Wikipedia – </w:t>
+      </w:r>
+      <w:hyperlink r:id="rId27" w:history="1">
         <w:r>
           <w:rPr>
             <w:rStyle w:val="Hyperlink"/>
@@ -7843,34 +8000,122 @@
             <w:sz w:val="26"/>
             <w:szCs w:val="26"/>
           </w:rPr>
-          <w:t>What is network socket</w:t>
+          <w:t>Network Socket</w:t>
         </w:r>
       </w:hyperlink>
-    </w:p>
-    <w:p>
-      <w:pPr>
-        <w:spacing w:after="200" w:line="360" w:lineRule="auto"/>
-        <w:rPr>
-          <w:sz w:val="26"/>
-          <w:szCs w:val="26"/>
-        </w:rPr>
-      </w:pPr>
-      <w:r>
-        <w:rPr>
-          <w:sz w:val="26"/>
-          <w:szCs w:val="26"/>
-        </w:rPr>
-        <w:br w:type="page"/>
-      </w:r>
     </w:p>
     <w:p>
       <w:pPr>
         <w:numPr>
           <w:ilvl w:val="0"/>
-          <w:numId w:val="3"/>
+          <w:numId w:val="2"/>
         </w:numPr>
         <w:spacing w:line="360" w:lineRule="auto"/>
-        <w:ind w:left="1080"/>
+        <w:jc w:val="both"/>
+        <w:rPr>
+          <w:rStyle w:val="Hyperlink"/>
+          <w:color w:val="auto"/>
+          <w:sz w:val="26"/>
+          <w:szCs w:val="26"/>
+          <w:u w:val="none"/>
+        </w:rPr>
+      </w:pPr>
+      <w:r>
+        <w:t>Rahul Dwivedi</w:t>
+      </w:r>
+      <w:r>
+        <w:rPr>
+          <w:sz w:val="26"/>
+          <w:szCs w:val="26"/>
+        </w:rPr>
+        <w:t xml:space="preserve"> – </w:t>
+      </w:r>
+      <w:hyperlink r:id="rId28" w:history="1">
+        <w:r>
+          <w:rPr>
+            <w:rStyle w:val="Hyperlink"/>
+            <w:i/>
+            <w:sz w:val="26"/>
+            <w:szCs w:val="26"/>
+          </w:rPr>
+          <w:t>What is network socket</w:t>
+        </w:r>
+      </w:hyperlink>
+    </w:p>
+    <w:p>
+      <w:pPr>
+        <w:numPr>
+          <w:ilvl w:val="0"/>
+          <w:numId w:val="2"/>
+        </w:numPr>
+        <w:spacing w:line="360" w:lineRule="auto"/>
+        <w:jc w:val="both"/>
+        <w:rPr>
+          <w:rStyle w:val="Hyperlink"/>
+          <w:color w:val="auto"/>
+          <w:sz w:val="26"/>
+          <w:szCs w:val="26"/>
+          <w:u w:val="none"/>
+        </w:rPr>
+      </w:pPr>
+      <w:r>
+        <w:rPr>
+          <w:rStyle w:val="Hyperlink"/>
+          <w:color w:val="auto"/>
+          <w:sz w:val="26"/>
+          <w:szCs w:val="26"/>
+          <w:u w:val="none"/>
+        </w:rPr>
+        <w:t xml:space="preserve">Prof. Douglas Comer - </w:t>
+      </w:r>
+      <w:hyperlink r:id="rId29" w:history="1">
+        <w:r>
+          <w:rPr>
+            <w:rStyle w:val="Hyperlink"/>
+            <w:i/>
+            <w:sz w:val="26"/>
+            <w:szCs w:val="26"/>
+          </w:rPr>
+          <w:t>Fundamentals Of Computer Networking And Internetworking</w:t>
+        </w:r>
+      </w:hyperlink>
+    </w:p>
+    <w:p>
+      <w:pPr>
+        <w:spacing w:line="360" w:lineRule="auto"/>
+        <w:ind w:left="720"/>
+        <w:jc w:val="both"/>
+        <w:rPr>
+          <w:sz w:val="26"/>
+          <w:szCs w:val="26"/>
+        </w:rPr>
+      </w:pPr>
+      <w:bookmarkStart w:id="12" w:name="_GoBack"/>
+      <w:bookmarkEnd w:id="12"/>
+    </w:p>
+    <w:p>
+      <w:pPr>
+        <w:spacing w:after="200" w:line="360" w:lineRule="auto"/>
+        <w:rPr>
+          <w:sz w:val="26"/>
+          <w:szCs w:val="26"/>
+        </w:rPr>
+      </w:pPr>
+      <w:r>
+        <w:rPr>
+          <w:sz w:val="26"/>
+          <w:szCs w:val="26"/>
+        </w:rPr>
+        <w:br w:type="page"/>
+      </w:r>
+    </w:p>
+    <w:p>
+      <w:pPr>
+        <w:numPr>
+          <w:ilvl w:val="0"/>
+          <w:numId w:val="2"/>
+        </w:numPr>
+        <w:spacing w:line="360" w:lineRule="auto"/>
         <w:jc w:val="both"/>
         <w:rPr>
           <w:sz w:val="26"/>
@@ -7941,7 +8186,7 @@
       </w:r>
     </w:p>
     <w:sectPr>
-      <w:headerReference w:type="default" r:id="rId26"/>
+      <w:headerReference w:type="default" r:id="rId30"/>
       <w:pgSz w:w="12240" w:h="15840"/>
       <w:pgMar w:top="1985" w:right="1134" w:bottom="1701" w:left="1985" w:header="720" w:footer="720" w:gutter="0"/>
       <w:pgNumType w:start="1"/>
@@ -8142,7 +8387,7 @@
           <w:rPr>
             <w:noProof/>
           </w:rPr>
-          <w:t>16</w:t>
+          <w:t>15</w:t>
         </w:r>
         <w:r>
           <w:rPr>
@@ -8713,7 +8958,7 @@
   <w:abstractNum w:abstractNumId="5" w15:restartNumberingAfterBreak="0">
     <w:nsid w:val="0BB833CF"/>
     <w:multiLevelType w:val="multilevel"/>
-    <w:tmpl w:val="BF024A4A"/>
+    <w:tmpl w:val="6C743834"/>
     <w:lvl w:ilvl="0">
       <w:start w:val="1"/>
       <w:numFmt w:val="decimal"/>
@@ -8743,7 +8988,7 @@
       <w:start w:val="1"/>
       <w:numFmt w:val="decimal"/>
       <w:isLgl/>
-      <w:lvlText w:val="%1.%2.%3"/>
+      <w:lvlText w:val="%1.2.%3"/>
       <w:lvlJc w:val="left"/>
       <w:pPr>
         <w:ind w:left="1080" w:hanging="720"/>
@@ -9585,6 +9830,119 @@
     </w:lvl>
   </w:abstractNum>
   <w:abstractNum w:abstractNumId="13" w15:restartNumberingAfterBreak="0">
+    <w:nsid w:val="309047D8"/>
+    <w:multiLevelType w:val="multilevel"/>
+    <w:tmpl w:val="F6164A5A"/>
+    <w:lvl w:ilvl="0">
+      <w:start w:val="2"/>
+      <w:numFmt w:val="decimal"/>
+      <w:lvlText w:val="%1"/>
+      <w:lvlJc w:val="left"/>
+      <w:pPr>
+        <w:ind w:left="720" w:hanging="720"/>
+      </w:pPr>
+      <w:rPr>
+        <w:rFonts w:hint="default"/>
+      </w:rPr>
+    </w:lvl>
+    <w:lvl w:ilvl="1">
+      <w:start w:val="2"/>
+      <w:numFmt w:val="decimal"/>
+      <w:lvlText w:val="%1.%2"/>
+      <w:lvlJc w:val="left"/>
+      <w:pPr>
+        <w:ind w:left="840" w:hanging="720"/>
+      </w:pPr>
+      <w:rPr>
+        <w:rFonts w:hint="default"/>
+      </w:rPr>
+    </w:lvl>
+    <w:lvl w:ilvl="2">
+      <w:start w:val="2"/>
+      <w:numFmt w:val="decimal"/>
+      <w:lvlText w:val="%1.%2.%3"/>
+      <w:lvlJc w:val="left"/>
+      <w:pPr>
+        <w:ind w:left="960" w:hanging="720"/>
+      </w:pPr>
+      <w:rPr>
+        <w:rFonts w:hint="default"/>
+      </w:rPr>
+    </w:lvl>
+    <w:lvl w:ilvl="3">
+      <w:start w:val="1"/>
+      <w:numFmt w:val="decimal"/>
+      <w:lvlText w:val="%1.%2.%3.%4"/>
+      <w:lvlJc w:val="left"/>
+      <w:pPr>
+        <w:ind w:left="1080" w:hanging="720"/>
+      </w:pPr>
+      <w:rPr>
+        <w:rFonts w:hint="default"/>
+      </w:rPr>
+    </w:lvl>
+    <w:lvl w:ilvl="4">
+      <w:start w:val="1"/>
+      <w:numFmt w:val="decimal"/>
+      <w:lvlText w:val="%1.%2.%3.%4.%5"/>
+      <w:lvlJc w:val="left"/>
+      <w:pPr>
+        <w:ind w:left="1560" w:hanging="1080"/>
+      </w:pPr>
+      <w:rPr>
+        <w:rFonts w:hint="default"/>
+      </w:rPr>
+    </w:lvl>
+    <w:lvl w:ilvl="5">
+      <w:start w:val="1"/>
+      <w:numFmt w:val="decimal"/>
+      <w:lvlText w:val="%1.%2.%3.%4.%5.%6"/>
+      <w:lvlJc w:val="left"/>
+      <w:pPr>
+        <w:ind w:left="2040" w:hanging="1440"/>
+      </w:pPr>
+      <w:rPr>
+        <w:rFonts w:hint="default"/>
+      </w:rPr>
+    </w:lvl>
+    <w:lvl w:ilvl="6">
+      <w:start w:val="1"/>
+      <w:numFmt w:val="decimal"/>
+      <w:lvlText w:val="%1.%2.%3.%4.%5.%6.%7"/>
+      <w:lvlJc w:val="left"/>
+      <w:pPr>
+        <w:ind w:left="2160" w:hanging="1440"/>
+      </w:pPr>
+      <w:rPr>
+        <w:rFonts w:hint="default"/>
+      </w:rPr>
+    </w:lvl>
+    <w:lvl w:ilvl="7">
+      <w:start w:val="1"/>
+      <w:numFmt w:val="decimal"/>
+      <w:lvlText w:val="%1.%2.%3.%4.%5.%6.%7.%8"/>
+      <w:lvlJc w:val="left"/>
+      <w:pPr>
+        <w:ind w:left="2640" w:hanging="1800"/>
+      </w:pPr>
+      <w:rPr>
+        <w:rFonts w:hint="default"/>
+      </w:rPr>
+    </w:lvl>
+    <w:lvl w:ilvl="8">
+      <w:start w:val="1"/>
+      <w:numFmt w:val="decimal"/>
+      <w:lvlText w:val="%1.%2.%3.%4.%5.%6.%7.%8.%9"/>
+      <w:lvlJc w:val="left"/>
+      <w:pPr>
+        <w:ind w:left="2760" w:hanging="1800"/>
+      </w:pPr>
+      <w:rPr>
+        <w:rFonts w:hint="default"/>
+      </w:rPr>
+    </w:lvl>
+  </w:abstractNum>
+  <w:abstractNum w:abstractNumId="14" w15:restartNumberingAfterBreak="0">
     <w:nsid w:val="35485B64"/>
     <w:multiLevelType w:val="multilevel"/>
     <w:tmpl w:val="CC42A058"/>
@@ -9697,7 +10055,7 @@
       </w:rPr>
     </w:lvl>
   </w:abstractNum>
-  <w:abstractNum w:abstractNumId="14" w15:restartNumberingAfterBreak="0">
+  <w:abstractNum w:abstractNumId="15" w15:restartNumberingAfterBreak="0">
     <w:nsid w:val="37864C80"/>
     <w:multiLevelType w:val="multilevel"/>
     <w:tmpl w:val="3054553E"/>
@@ -9810,7 +10168,7 @@
       </w:rPr>
     </w:lvl>
   </w:abstractNum>
-  <w:abstractNum w:abstractNumId="15" w15:restartNumberingAfterBreak="0">
+  <w:abstractNum w:abstractNumId="16" w15:restartNumberingAfterBreak="0">
     <w:nsid w:val="39CD232F"/>
     <w:multiLevelType w:val="multilevel"/>
     <w:tmpl w:val="181AED22"/>
@@ -9959,8 +10317,8 @@
       </w:rPr>
     </w:lvl>
   </w:abstractNum>
-  <w:abstractNum w:abstractNumId="16" w15:restartNumberingAfterBreak="0">
-    <w:nsid w:val="44C56A7B"/>
+  <w:abstractNum w:abstractNumId="17" w15:restartNumberingAfterBreak="0">
+    <w:nsid w:val="3D1A4ECF"/>
     <w:multiLevelType w:val="multilevel"/>
     <w:tmpl w:val="CC42A058"/>
     <w:lvl w:ilvl="0">
@@ -10072,7 +10430,120 @@
       </w:rPr>
     </w:lvl>
   </w:abstractNum>
-  <w:abstractNum w:abstractNumId="17" w15:restartNumberingAfterBreak="0">
+  <w:abstractNum w:abstractNumId="18" w15:restartNumberingAfterBreak="0">
+    <w:nsid w:val="44C56A7B"/>
+    <w:multiLevelType w:val="multilevel"/>
+    <w:tmpl w:val="1DC20566"/>
+    <w:lvl w:ilvl="0">
+      <w:start w:val="1"/>
+      <w:numFmt w:val="decimal"/>
+      <w:lvlText w:val="%1"/>
+      <w:lvlJc w:val="left"/>
+      <w:pPr>
+        <w:ind w:left="645" w:hanging="645"/>
+      </w:pPr>
+      <w:rPr>
+        <w:rFonts w:hint="default"/>
+      </w:rPr>
+    </w:lvl>
+    <w:lvl w:ilvl="1">
+      <w:start w:val="1"/>
+      <w:numFmt w:val="decimal"/>
+      <w:lvlText w:val="%1.%2"/>
+      <w:lvlJc w:val="left"/>
+      <w:pPr>
+        <w:ind w:left="645" w:hanging="645"/>
+      </w:pPr>
+      <w:rPr>
+        <w:rFonts w:hint="default"/>
+      </w:rPr>
+    </w:lvl>
+    <w:lvl w:ilvl="2">
+      <w:start w:val="1"/>
+      <w:numFmt w:val="decimal"/>
+      <w:lvlText w:val="%1.%2.%3"/>
+      <w:lvlJc w:val="left"/>
+      <w:pPr>
+        <w:ind w:left="720" w:hanging="720"/>
+      </w:pPr>
+      <w:rPr>
+        <w:rFonts w:hint="default"/>
+      </w:rPr>
+    </w:lvl>
+    <w:lvl w:ilvl="3">
+      <w:start w:val="1"/>
+      <w:numFmt w:val="none"/>
+      <w:lvlText w:val="2.2.2.1"/>
+      <w:lvlJc w:val="left"/>
+      <w:pPr>
+        <w:ind w:left="1080" w:hanging="1080"/>
+      </w:pPr>
+      <w:rPr>
+        <w:rFonts w:hint="default"/>
+      </w:rPr>
+    </w:lvl>
+    <w:lvl w:ilvl="4">
+      <w:start w:val="1"/>
+      <w:numFmt w:val="decimal"/>
+      <w:lvlText w:val="%1.%2.%3.%4.%5"/>
+      <w:lvlJc w:val="left"/>
+      <w:pPr>
+        <w:ind w:left="1080" w:hanging="1080"/>
+      </w:pPr>
+      <w:rPr>
+        <w:rFonts w:hint="default"/>
+      </w:rPr>
+    </w:lvl>
+    <w:lvl w:ilvl="5">
+      <w:start w:val="1"/>
+      <w:numFmt w:val="decimal"/>
+      <w:lvlText w:val="%1.%2.%3.%4.%5.%6"/>
+      <w:lvlJc w:val="left"/>
+      <w:pPr>
+        <w:ind w:left="1440" w:hanging="1440"/>
+      </w:pPr>
+      <w:rPr>
+        <w:rFonts w:hint="default"/>
+      </w:rPr>
+    </w:lvl>
+    <w:lvl w:ilvl="6">
+      <w:start w:val="1"/>
+      <w:numFmt w:val="decimal"/>
+      <w:lvlText w:val="%1.%2.%3.%4.%5.%6.%7"/>
+      <w:lvlJc w:val="left"/>
+      <w:pPr>
+        <w:ind w:left="1440" w:hanging="1440"/>
+      </w:pPr>
+      <w:rPr>
+        <w:rFonts w:hint="default"/>
+      </w:rPr>
+    </w:lvl>
+    <w:lvl w:ilvl="7">
+      <w:start w:val="1"/>
+      <w:numFmt w:val="decimal"/>
+      <w:lvlText w:val="%1.%2.%3.%4.%5.%6.%7.%8"/>
+      <w:lvlJc w:val="left"/>
+      <w:pPr>
+        <w:ind w:left="1800" w:hanging="1800"/>
+      </w:pPr>
+      <w:rPr>
+        <w:rFonts w:hint="default"/>
+      </w:rPr>
+    </w:lvl>
+    <w:lvl w:ilvl="8">
+      <w:start w:val="1"/>
+      <w:numFmt w:val="decimal"/>
+      <w:lvlText w:val="%1.%2.%3.%4.%5.%6.%7.%8.%9"/>
+      <w:lvlJc w:val="left"/>
+      <w:pPr>
+        <w:ind w:left="2160" w:hanging="2160"/>
+      </w:pPr>
+      <w:rPr>
+        <w:rFonts w:hint="default"/>
+      </w:rPr>
+    </w:lvl>
+  </w:abstractNum>
+  <w:abstractNum w:abstractNumId="19" w15:restartNumberingAfterBreak="0">
     <w:nsid w:val="46421715"/>
     <w:multiLevelType w:val="multilevel"/>
     <w:tmpl w:val="CC42A058"/>
@@ -10185,7 +10656,7 @@
       </w:rPr>
     </w:lvl>
   </w:abstractNum>
-  <w:abstractNum w:abstractNumId="18" w15:restartNumberingAfterBreak="0">
+  <w:abstractNum w:abstractNumId="20" w15:restartNumberingAfterBreak="0">
     <w:nsid w:val="49771D76"/>
     <w:multiLevelType w:val="multilevel"/>
     <w:tmpl w:val="C7D6FD18"/>
@@ -10298,7 +10769,7 @@
       </w:rPr>
     </w:lvl>
   </w:abstractNum>
-  <w:abstractNum w:abstractNumId="19" w15:restartNumberingAfterBreak="0">
+  <w:abstractNum w:abstractNumId="21" w15:restartNumberingAfterBreak="0">
     <w:nsid w:val="51AB66C8"/>
     <w:multiLevelType w:val="hybridMultilevel"/>
     <w:tmpl w:val="9118B95E"/>
@@ -10387,7 +10858,7 @@
       </w:pPr>
     </w:lvl>
   </w:abstractNum>
-  <w:abstractNum w:abstractNumId="20" w15:restartNumberingAfterBreak="0">
+  <w:abstractNum w:abstractNumId="22" w15:restartNumberingAfterBreak="0">
     <w:nsid w:val="52B5251B"/>
     <w:multiLevelType w:val="multilevel"/>
     <w:tmpl w:val="0409001F"/>
@@ -10473,7 +10944,7 @@
       </w:pPr>
     </w:lvl>
   </w:abstractNum>
-  <w:abstractNum w:abstractNumId="21" w15:restartNumberingAfterBreak="0">
+  <w:abstractNum w:abstractNumId="23" w15:restartNumberingAfterBreak="0">
     <w:nsid w:val="560A13BB"/>
     <w:multiLevelType w:val="multilevel"/>
     <w:tmpl w:val="C6FAE4B6"/>
@@ -10586,7 +11057,7 @@
       </w:rPr>
     </w:lvl>
   </w:abstractNum>
-  <w:abstractNum w:abstractNumId="22" w15:restartNumberingAfterBreak="0">
+  <w:abstractNum w:abstractNumId="24" w15:restartNumberingAfterBreak="0">
     <w:nsid w:val="592F22FF"/>
     <w:multiLevelType w:val="hybridMultilevel"/>
     <w:tmpl w:val="E30852F2"/>
@@ -10677,7 +11148,128 @@
       </w:pPr>
     </w:lvl>
   </w:abstractNum>
-  <w:abstractNum w:abstractNumId="23" w15:restartNumberingAfterBreak="0">
+  <w:abstractNum w:abstractNumId="25" w15:restartNumberingAfterBreak="0">
+    <w:nsid w:val="5B395731"/>
+    <w:multiLevelType w:val="multilevel"/>
+    <w:tmpl w:val="6C743834"/>
+    <w:lvl w:ilvl="0">
+      <w:start w:val="1"/>
+      <w:numFmt w:val="decimal"/>
+      <w:lvlText w:val="%1."/>
+      <w:lvlJc w:val="left"/>
+      <w:pPr>
+        <w:ind w:left="720" w:hanging="360"/>
+      </w:pPr>
+      <w:rPr>
+        <w:rFonts w:hint="default"/>
+      </w:rPr>
+    </w:lvl>
+    <w:lvl w:ilvl="1">
+      <w:start w:val="1"/>
+      <w:numFmt w:val="decimal"/>
+      <w:isLgl/>
+      <w:lvlText w:val="%1.%2"/>
+      <w:lvlJc w:val="left"/>
+      <w:pPr>
+        <w:ind w:left="735" w:hanging="375"/>
+      </w:pPr>
+      <w:rPr>
+        <w:rFonts w:hint="default"/>
+      </w:rPr>
+    </w:lvl>
+    <w:lvl w:ilvl="2">
+      <w:start w:val="1"/>
+      <w:numFmt w:val="decimal"/>
+      <w:isLgl/>
+      <w:lvlText w:val="%1.2.%3"/>
+      <w:lvlJc w:val="left"/>
+      <w:pPr>
+        <w:ind w:left="1080" w:hanging="720"/>
+      </w:pPr>
+      <w:rPr>
+        <w:rFonts w:hint="default"/>
+      </w:rPr>
+    </w:lvl>
+    <w:lvl w:ilvl="3">
+      <w:start w:val="1"/>
+      <w:numFmt w:val="decimal"/>
+      <w:isLgl/>
+      <w:lvlText w:val="%1.%2.%3.%4"/>
+      <w:lvlJc w:val="left"/>
+      <w:pPr>
+        <w:ind w:left="1440" w:hanging="1080"/>
+      </w:pPr>
+      <w:rPr>
+        <w:rFonts w:hint="default"/>
+      </w:rPr>
+    </w:lvl>
+    <w:lvl w:ilvl="4">
+      <w:start w:val="1"/>
+      <w:numFmt w:val="decimal"/>
+      <w:isLgl/>
+      <w:lvlText w:val="%1.%2.%3.%4.%5"/>
+      <w:lvlJc w:val="left"/>
+      <w:pPr>
+        <w:ind w:left="1440" w:hanging="1080"/>
+      </w:pPr>
+      <w:rPr>
+        <w:rFonts w:hint="default"/>
+      </w:rPr>
+    </w:lvl>
+    <w:lvl w:ilvl="5">
+      <w:start w:val="1"/>
+      <w:numFmt w:val="decimal"/>
+      <w:isLgl/>
+      <w:lvlText w:val="%1.%2.%3.%4.%5.%6"/>
+      <w:lvlJc w:val="left"/>
+      <w:pPr>
+        <w:ind w:left="1800" w:hanging="1440"/>
+      </w:pPr>
+      <w:rPr>
+        <w:rFonts w:hint="default"/>
+      </w:rPr>
+    </w:lvl>
+    <w:lvl w:ilvl="6">
+      <w:start w:val="1"/>
+      <w:numFmt w:val="decimal"/>
+      <w:isLgl/>
+      <w:lvlText w:val="%1.%2.%3.%4.%5.%6.%7"/>
+      <w:lvlJc w:val="left"/>
+      <w:pPr>
+        <w:ind w:left="1800" w:hanging="1440"/>
+      </w:pPr>
+      <w:rPr>
+        <w:rFonts w:hint="default"/>
+      </w:rPr>
+    </w:lvl>
+    <w:lvl w:ilvl="7">
+      <w:start w:val="1"/>
+      <w:numFmt w:val="decimal"/>
+      <w:isLgl/>
+      <w:lvlText w:val="%1.%2.%3.%4.%5.%6.%7.%8"/>
+      <w:lvlJc w:val="left"/>
+      <w:pPr>
+        <w:ind w:left="2160" w:hanging="1800"/>
+      </w:pPr>
+      <w:rPr>
+        <w:rFonts w:hint="default"/>
+      </w:rPr>
+    </w:lvl>
+    <w:lvl w:ilvl="8">
+      <w:start w:val="1"/>
+      <w:numFmt w:val="decimal"/>
+      <w:isLgl/>
+      <w:lvlText w:val="%1.%2.%3.%4.%5.%6.%7.%8.%9"/>
+      <w:lvlJc w:val="left"/>
+      <w:pPr>
+        <w:ind w:left="2520" w:hanging="2160"/>
+      </w:pPr>
+      <w:rPr>
+        <w:rFonts w:hint="default"/>
+      </w:rPr>
+    </w:lvl>
+  </w:abstractNum>
+  <w:abstractNum w:abstractNumId="26" w15:restartNumberingAfterBreak="0">
     <w:nsid w:val="62AC1F27"/>
     <w:multiLevelType w:val="multilevel"/>
     <w:tmpl w:val="0409001F"/>
@@ -10763,7 +11355,120 @@
       </w:pPr>
     </w:lvl>
   </w:abstractNum>
-  <w:abstractNum w:abstractNumId="24" w15:restartNumberingAfterBreak="0">
+  <w:abstractNum w:abstractNumId="27" w15:restartNumberingAfterBreak="0">
+    <w:nsid w:val="63A15CC9"/>
+    <w:multiLevelType w:val="multilevel"/>
+    <w:tmpl w:val="B820336E"/>
+    <w:lvl w:ilvl="0">
+      <w:start w:val="2"/>
+      <w:numFmt w:val="decimal"/>
+      <w:lvlText w:val="%1"/>
+      <w:lvlJc w:val="left"/>
+      <w:pPr>
+        <w:ind w:left="720" w:hanging="720"/>
+      </w:pPr>
+      <w:rPr>
+        <w:rFonts w:hint="default"/>
+      </w:rPr>
+    </w:lvl>
+    <w:lvl w:ilvl="1">
+      <w:start w:val="2"/>
+      <w:numFmt w:val="decimal"/>
+      <w:lvlText w:val="%1.%2"/>
+      <w:lvlJc w:val="left"/>
+      <w:pPr>
+        <w:ind w:left="1080" w:hanging="720"/>
+      </w:pPr>
+      <w:rPr>
+        <w:rFonts w:hint="default"/>
+      </w:rPr>
+    </w:lvl>
+    <w:lvl w:ilvl="2">
+      <w:start w:val="2"/>
+      <w:numFmt w:val="decimal"/>
+      <w:lvlText w:val="%1.%2.%3"/>
+      <w:lvlJc w:val="left"/>
+      <w:pPr>
+        <w:ind w:left="1440" w:hanging="720"/>
+      </w:pPr>
+      <w:rPr>
+        <w:rFonts w:hint="default"/>
+      </w:rPr>
+    </w:lvl>
+    <w:lvl w:ilvl="3">
+      <w:start w:val="1"/>
+      <w:numFmt w:val="decimal"/>
+      <w:lvlText w:val="%1.%2.%3.%4"/>
+      <w:lvlJc w:val="left"/>
+      <w:pPr>
+        <w:ind w:left="1800" w:hanging="720"/>
+      </w:pPr>
+      <w:rPr>
+        <w:rFonts w:hint="default"/>
+      </w:rPr>
+    </w:lvl>
+    <w:lvl w:ilvl="4">
+      <w:start w:val="1"/>
+      <w:numFmt w:val="decimal"/>
+      <w:lvlText w:val="%1.%2.%3.%4.%5"/>
+      <w:lvlJc w:val="left"/>
+      <w:pPr>
+        <w:ind w:left="2520" w:hanging="1080"/>
+      </w:pPr>
+      <w:rPr>
+        <w:rFonts w:hint="default"/>
+      </w:rPr>
+    </w:lvl>
+    <w:lvl w:ilvl="5">
+      <w:start w:val="1"/>
+      <w:numFmt w:val="decimal"/>
+      <w:lvlText w:val="%1.%2.%3.%4.%5.%6"/>
+      <w:lvlJc w:val="left"/>
+      <w:pPr>
+        <w:ind w:left="3240" w:hanging="1440"/>
+      </w:pPr>
+      <w:rPr>
+        <w:rFonts w:hint="default"/>
+      </w:rPr>
+    </w:lvl>
+    <w:lvl w:ilvl="6">
+      <w:start w:val="1"/>
+      <w:numFmt w:val="decimal"/>
+      <w:lvlText w:val="%1.%2.%3.%4.%5.%6.%7"/>
+      <w:lvlJc w:val="left"/>
+      <w:pPr>
+        <w:ind w:left="3600" w:hanging="1440"/>
+      </w:pPr>
+      <w:rPr>
+        <w:rFonts w:hint="default"/>
+      </w:rPr>
+    </w:lvl>
+    <w:lvl w:ilvl="7">
+      <w:start w:val="1"/>
+      <w:numFmt w:val="decimal"/>
+      <w:lvlText w:val="%1.%2.%3.%4.%5.%6.%7.%8"/>
+      <w:lvlJc w:val="left"/>
+      <w:pPr>
+        <w:ind w:left="4320" w:hanging="1800"/>
+      </w:pPr>
+      <w:rPr>
+        <w:rFonts w:hint="default"/>
+      </w:rPr>
+    </w:lvl>
+    <w:lvl w:ilvl="8">
+      <w:start w:val="1"/>
+      <w:numFmt w:val="decimal"/>
+      <w:lvlText w:val="%1.%2.%3.%4.%5.%6.%7.%8.%9"/>
+      <w:lvlJc w:val="left"/>
+      <w:pPr>
+        <w:ind w:left="4680" w:hanging="1800"/>
+      </w:pPr>
+      <w:rPr>
+        <w:rFonts w:hint="default"/>
+      </w:rPr>
+    </w:lvl>
+  </w:abstractNum>
+  <w:abstractNum w:abstractNumId="28" w15:restartNumberingAfterBreak="0">
     <w:nsid w:val="63F61F70"/>
     <w:multiLevelType w:val="multilevel"/>
     <w:tmpl w:val="BF024A4A"/>
@@ -10884,7 +11589,7 @@
       </w:rPr>
     </w:lvl>
   </w:abstractNum>
-  <w:abstractNum w:abstractNumId="25" w15:restartNumberingAfterBreak="0">
+  <w:abstractNum w:abstractNumId="29" w15:restartNumberingAfterBreak="0">
     <w:nsid w:val="666F7A73"/>
     <w:multiLevelType w:val="multilevel"/>
     <w:tmpl w:val="CC42A058"/>
@@ -10997,7 +11702,7 @@
       </w:rPr>
     </w:lvl>
   </w:abstractNum>
-  <w:abstractNum w:abstractNumId="26" w15:restartNumberingAfterBreak="0">
+  <w:abstractNum w:abstractNumId="30" w15:restartNumberingAfterBreak="0">
     <w:nsid w:val="66BA4732"/>
     <w:multiLevelType w:val="hybridMultilevel"/>
     <w:tmpl w:val="9C70E27C"/>
@@ -11086,7 +11791,7 @@
       </w:pPr>
     </w:lvl>
   </w:abstractNum>
-  <w:abstractNum w:abstractNumId="27" w15:restartNumberingAfterBreak="0">
+  <w:abstractNum w:abstractNumId="31" w15:restartNumberingAfterBreak="0">
     <w:nsid w:val="67061736"/>
     <w:multiLevelType w:val="multilevel"/>
     <w:tmpl w:val="0409001F"/>
@@ -11172,7 +11877,7 @@
       </w:pPr>
     </w:lvl>
   </w:abstractNum>
-  <w:abstractNum w:abstractNumId="28" w15:restartNumberingAfterBreak="0">
+  <w:abstractNum w:abstractNumId="32" w15:restartNumberingAfterBreak="0">
     <w:nsid w:val="6EB56877"/>
     <w:multiLevelType w:val="multilevel"/>
     <w:tmpl w:val="C6FAE4B6"/>
@@ -11285,7 +11990,7 @@
       </w:rPr>
     </w:lvl>
   </w:abstractNum>
-  <w:abstractNum w:abstractNumId="29" w15:restartNumberingAfterBreak="0">
+  <w:abstractNum w:abstractNumId="33" w15:restartNumberingAfterBreak="0">
     <w:nsid w:val="71811F32"/>
     <w:multiLevelType w:val="hybridMultilevel"/>
     <w:tmpl w:val="07CA2C4E"/>
@@ -11398,7 +12103,7 @@
       </w:rPr>
     </w:lvl>
   </w:abstractNum>
-  <w:abstractNum w:abstractNumId="30" w15:restartNumberingAfterBreak="0">
+  <w:abstractNum w:abstractNumId="34" w15:restartNumberingAfterBreak="0">
     <w:nsid w:val="73D90ED1"/>
     <w:multiLevelType w:val="multilevel"/>
     <w:tmpl w:val="0409001F"/>
@@ -11484,7 +12189,7 @@
       </w:pPr>
     </w:lvl>
   </w:abstractNum>
-  <w:abstractNum w:abstractNumId="31" w15:restartNumberingAfterBreak="0">
+  <w:abstractNum w:abstractNumId="35" w15:restartNumberingAfterBreak="0">
     <w:nsid w:val="79A33DFE"/>
     <w:multiLevelType w:val="hybridMultilevel"/>
     <w:tmpl w:val="10700184"/>
@@ -11597,7 +12302,7 @@
       </w:rPr>
     </w:lvl>
   </w:abstractNum>
-  <w:abstractNum w:abstractNumId="32" w15:restartNumberingAfterBreak="0">
+  <w:abstractNum w:abstractNumId="36" w15:restartNumberingAfterBreak="0">
     <w:nsid w:val="7B7762A8"/>
     <w:multiLevelType w:val="hybridMultilevel"/>
     <w:tmpl w:val="C1CE738C"/>
@@ -11686,7 +12391,7 @@
       </w:pPr>
     </w:lvl>
   </w:abstractNum>
-  <w:abstractNum w:abstractNumId="33" w15:restartNumberingAfterBreak="0">
+  <w:abstractNum w:abstractNumId="37" w15:restartNumberingAfterBreak="0">
     <w:nsid w:val="7BC514D3"/>
     <w:multiLevelType w:val="multilevel"/>
     <w:tmpl w:val="CC42A058"/>
@@ -11799,7 +12504,7 @@
       </w:rPr>
     </w:lvl>
   </w:abstractNum>
-  <w:abstractNum w:abstractNumId="34" w15:restartNumberingAfterBreak="0">
+  <w:abstractNum w:abstractNumId="38" w15:restartNumberingAfterBreak="0">
     <w:nsid w:val="7E9F6E60"/>
     <w:multiLevelType w:val="multilevel"/>
     <w:tmpl w:val="CC42A058"/>
@@ -11916,13 +12621,13 @@
     <w:abstractNumId w:val="2"/>
   </w:num>
   <w:num w:numId="2">
-    <w:abstractNumId w:val="19"/>
+    <w:abstractNumId w:val="21"/>
   </w:num>
   <w:num w:numId="3">
-    <w:abstractNumId w:val="26"/>
+    <w:abstractNumId w:val="30"/>
   </w:num>
   <w:num w:numId="4">
-    <w:abstractNumId w:val="32"/>
+    <w:abstractNumId w:val="36"/>
   </w:num>
   <w:num w:numId="5">
     <w:abstractNumId w:val="1"/>
@@ -11931,40 +12636,40 @@
     <w:abstractNumId w:val="8"/>
   </w:num>
   <w:num w:numId="7">
-    <w:abstractNumId w:val="22"/>
+    <w:abstractNumId w:val="24"/>
   </w:num>
   <w:num w:numId="8">
-    <w:abstractNumId w:val="29"/>
+    <w:abstractNumId w:val="33"/>
   </w:num>
   <w:num w:numId="9">
     <w:abstractNumId w:val="3"/>
   </w:num>
   <w:num w:numId="10">
-    <w:abstractNumId w:val="15"/>
+    <w:abstractNumId w:val="16"/>
   </w:num>
   <w:num w:numId="11">
+    <w:abstractNumId w:val="35"/>
+  </w:num>
+  <w:num w:numId="12">
+    <w:abstractNumId w:val="29"/>
+  </w:num>
+  <w:num w:numId="13">
+    <w:abstractNumId w:val="20"/>
+  </w:num>
+  <w:num w:numId="14">
     <w:abstractNumId w:val="31"/>
   </w:num>
-  <w:num w:numId="12">
-    <w:abstractNumId w:val="25"/>
-  </w:num>
-  <w:num w:numId="13">
+  <w:num w:numId="15">
     <w:abstractNumId w:val="18"/>
-  </w:num>
-  <w:num w:numId="14">
-    <w:abstractNumId w:val="27"/>
-  </w:num>
-  <w:num w:numId="15">
-    <w:abstractNumId w:val="16"/>
   </w:num>
   <w:num w:numId="16">
     <w:abstractNumId w:val="9"/>
   </w:num>
   <w:num w:numId="17">
-    <w:abstractNumId w:val="13"/>
+    <w:abstractNumId w:val="14"/>
   </w:num>
   <w:num w:numId="18">
-    <w:abstractNumId w:val="34"/>
+    <w:abstractNumId w:val="38"/>
   </w:num>
   <w:num w:numId="19">
     <w:abstractNumId w:val="0"/>
@@ -11973,16 +12678,16 @@
     <w:abstractNumId w:val="5"/>
   </w:num>
   <w:num w:numId="21">
-    <w:abstractNumId w:val="17"/>
+    <w:abstractNumId w:val="19"/>
   </w:num>
   <w:num w:numId="22">
-    <w:abstractNumId w:val="14"/>
+    <w:abstractNumId w:val="15"/>
   </w:num>
   <w:num w:numId="23">
-    <w:abstractNumId w:val="24"/>
+    <w:abstractNumId w:val="28"/>
   </w:num>
   <w:num w:numId="24">
-    <w:abstractNumId w:val="33"/>
+    <w:abstractNumId w:val="37"/>
   </w:num>
   <w:num w:numId="25">
     <w:abstractNumId w:val="6"/>
@@ -11991,10 +12696,10 @@
     <w:abstractNumId w:val="10"/>
   </w:num>
   <w:num w:numId="27">
-    <w:abstractNumId w:val="28"/>
+    <w:abstractNumId w:val="32"/>
   </w:num>
   <w:num w:numId="28">
-    <w:abstractNumId w:val="21"/>
+    <w:abstractNumId w:val="23"/>
   </w:num>
   <w:num w:numId="29">
     <w:abstractNumId w:val="4"/>
@@ -12006,16 +12711,28 @@
     <w:abstractNumId w:val="7"/>
   </w:num>
   <w:num w:numId="32">
-    <w:abstractNumId w:val="30"/>
+    <w:abstractNumId w:val="34"/>
   </w:num>
   <w:num w:numId="33">
-    <w:abstractNumId w:val="20"/>
+    <w:abstractNumId w:val="22"/>
   </w:num>
   <w:num w:numId="34">
-    <w:abstractNumId w:val="23"/>
+    <w:abstractNumId w:val="26"/>
   </w:num>
   <w:num w:numId="35">
     <w:abstractNumId w:val="11"/>
+  </w:num>
+  <w:num w:numId="36">
+    <w:abstractNumId w:val="25"/>
+  </w:num>
+  <w:num w:numId="37">
+    <w:abstractNumId w:val="13"/>
+  </w:num>
+  <w:num w:numId="38">
+    <w:abstractNumId w:val="17"/>
+  </w:num>
+  <w:num w:numId="39">
+    <w:abstractNumId w:val="27"/>
   </w:num>
 </w:numbering>
 </file>
@@ -12510,6 +13227,27 @@
       <w:bCs/>
       <w:i/>
       <w:iCs/>
+    </w:rPr>
+  </w:style>
+  <w:style w:type="paragraph" w:styleId="Heading5">
+    <w:name w:val="heading 5"/>
+    <w:basedOn w:val="Normal"/>
+    <w:next w:val="Normal"/>
+    <w:link w:val="Heading5Char"/>
+    <w:uiPriority w:val="9"/>
+    <w:unhideWhenUsed/>
+    <w:qFormat/>
+    <w:rsid w:val="00A72863"/>
+    <w:pPr>
+      <w:keepNext/>
+      <w:keepLines/>
+      <w:spacing w:before="40"/>
+      <w:jc w:val="center"/>
+      <w:outlineLvl w:val="4"/>
+    </w:pPr>
+    <w:rPr>
+      <w:rFonts w:eastAsiaTheme="majorEastAsia" w:cstheme="majorBidi"/>
+      <w:i/>
     </w:rPr>
   </w:style>
   <w:style w:type="character" w:default="1" w:styleId="DefaultParagraphFont">
@@ -13124,6 +13862,30 @@
       <w:contextualSpacing/>
     </w:pPr>
   </w:style>
+  <w:style w:type="character" w:styleId="FollowedHyperlink">
+    <w:name w:val="FollowedHyperlink"/>
+    <w:basedOn w:val="DefaultParagraphFont"/>
+    <w:uiPriority w:val="99"/>
+    <w:semiHidden/>
+    <w:unhideWhenUsed/>
+    <w:rsid w:val="008208BE"/>
+    <w:rPr>
+      <w:color w:val="800080" w:themeColor="followedHyperlink"/>
+      <w:u w:val="single"/>
+    </w:rPr>
+  </w:style>
+  <w:style w:type="character" w:customStyle="1" w:styleId="Heading5Char">
+    <w:name w:val="Heading 5 Char"/>
+    <w:basedOn w:val="DefaultParagraphFont"/>
+    <w:link w:val="Heading5"/>
+    <w:uiPriority w:val="9"/>
+    <w:rsid w:val="00A72863"/>
+    <w:rPr>
+      <w:rFonts w:eastAsiaTheme="majorEastAsia" w:cstheme="majorBidi"/>
+      <w:i/>
+      <w:szCs w:val="24"/>
+    </w:rPr>
+  </w:style>
 </w:styles>
 </file>
 
@@ -13417,7 +14179,7 @@
 </file>
 
 <file path=customXml/itemProps1.xml><?xml version="1.0" encoding="utf-8"?>
-<ds:datastoreItem xmlns:ds="http://schemas.openxmlformats.org/officeDocument/2006/customXml" ds:itemID="{0E4358FB-51FC-425E-8843-A17C5A819050}">
+<ds:datastoreItem xmlns:ds="http://schemas.openxmlformats.org/officeDocument/2006/customXml" ds:itemID="{5BA338E9-3A27-463C-9088-3A8D598615BB}">
   <ds:schemaRefs>
     <ds:schemaRef ds:uri="http://schemas.openxmlformats.org/officeDocument/2006/bibliography"/>
   </ds:schemaRefs>

</xml_diff>